<commit_message>
18th commit - trying to add ReadMe.md file
</commit_message>
<xml_diff>
--- a/src/test/resources/test/doc.docx
+++ b/src/test/resources/test/doc.docx
@@ -2,35 +2,6 @@
 <file path=word/document.xml><?xml version="1.0" encoding="utf-8"?>
 <w:document xmlns:wpc="http://schemas.microsoft.com/office/word/2010/wordprocessingCanvas" xmlns:cx="http://schemas.microsoft.com/office/drawing/2014/chartex" xmlns:cx1="http://schemas.microsoft.com/office/drawing/2015/9/8/chartex" xmlns:cx2="http://schemas.microsoft.com/office/drawing/2015/10/21/chartex" xmlns:cx3="http://schemas.microsoft.com/office/drawing/2016/5/9/chartex" xmlns:cx4="http://schemas.microsoft.com/office/drawing/2016/5/10/chartex" xmlns:cx5="http://schemas.microsoft.com/office/drawing/2016/5/11/chartex" xmlns:cx6="http://schemas.microsoft.com/office/drawing/2016/5/12/chartex" xmlns:cx7="http://schemas.microsoft.com/office/drawing/2016/5/13/chartex" xmlns:cx8="http://schemas.microsoft.com/office/drawing/2016/5/14/chartex" xmlns:mc="http://schemas.openxmlformats.org/markup-compatibility/2006" xmlns:aink="http://schemas.microsoft.com/office/drawing/2016/ink" xmlns:am3d="http://schemas.microsoft.com/office/drawing/2017/model3d" xmlns:o="urn:schemas-microsoft-com:office:office" xmlns:oel="http://schemas.microsoft.com/office/2019/extlst" xmlns:r="http://schemas.openxmlformats.org/officeDocument/2006/relationships" xmlns:m="http://schemas.openxmlformats.org/officeDocument/2006/math" xmlns:v="urn:schemas-microsoft-com:vml" xmlns:wp14="http://schemas.microsoft.com/office/word/2010/wordprocessingDrawing" xmlns:wp="http://schemas.openxmlformats.org/drawingml/2006/wordprocessingDrawing" xmlns:w10="urn:schemas-microsoft-com:office:word" xmlns:w="http://schemas.openxmlformats.org/wordprocessingml/2006/main" xmlns:w14="http://schemas.microsoft.com/office/word/2010/wordml" xmlns:w15="http://schemas.microsoft.com/office/word/2012/wordml" xmlns:w16cex="http://schemas.microsoft.com/office/word/2018/wordml/cex" xmlns:w16cid="http://schemas.microsoft.com/office/word/2016/wordml/cid" xmlns:w16="http://schemas.microsoft.com/office/word/2018/wordml" xmlns:w16sdtdh="http://schemas.microsoft.com/office/word/2020/wordml/sdtdatahash" xmlns:w16se="http://schemas.microsoft.com/office/word/2015/wordml/symex" xmlns:wpg="http://schemas.microsoft.com/office/word/2010/wordprocessingGroup" xmlns:wpi="http://schemas.microsoft.com/office/word/2010/wordprocessingInk" xmlns:wne="http://schemas.microsoft.com/office/word/2006/wordml" xmlns:wps="http://schemas.microsoft.com/office/word/2010/wordprocessingShape" mc:Ignorable="w14 w15 w16se w16cid w16 w16cex w16sdtdh wp14">
   <w:body>
-    <w:p>
-      <w:pPr>
-        <w:pBdr>
-          <w:top w:val="single" w:sz="2" w:space="0" w:color="E3E3E3"/>
-          <w:left w:val="single" w:sz="2" w:space="0" w:color="E3E3E3"/>
-          <w:bottom w:val="single" w:sz="2" w:space="0" w:color="E3E3E3"/>
-          <w:right w:val="single" w:sz="2" w:space="0" w:color="E3E3E3"/>
-        </w:pBdr>
-        <w:shd w:val="clear" w:color="auto" w:fill="FFFFFF"/>
-        <w:spacing w:before="300" w:after="300"/>
-        <w:rPr>
-          <w:rFonts w:ascii="Segoe UI" w:eastAsia="Times New Roman" w:hAnsi="Segoe UI" w:cs="Segoe UI"/>
-          <w:color w:val="0D0D0D"/>
-          <w:kern w:val="0"/>
-          <w:lang w:eastAsia="en-GB"/>
-          <w14:ligatures w14:val="none"/>
-        </w:rPr>
-      </w:pPr>
-      <w:r>
-        <w:rPr>
-          <w:rFonts w:ascii="Segoe UI" w:eastAsia="Times New Roman" w:hAnsi="Segoe UI" w:cs="Segoe UI"/>
-          <w:color w:val="0D0D0D"/>
-          <w:kern w:val="0"/>
-          <w:lang w:eastAsia="en-GB"/>
-          <w14:ligatures w14:val="none"/>
-        </w:rPr>
-        <w:t>Defect classification is essential for effectively managing and prioritizing defects within JIRA. This section outlines the standard defect classification criteria and workflow used in our project:</w:t>
-      </w:r>
-    </w:p>
     <w:tbl>
       <w:tblPr>
         <w:tblW w:w="10980" w:type="dxa"/>
@@ -51,8 +22,9 @@
         <w:tblLook w:val="04A0" w:firstRow="1" w:lastRow="0" w:firstColumn="1" w:lastColumn="0" w:noHBand="0" w:noVBand="1"/>
       </w:tblPr>
       <w:tblGrid>
-        <w:gridCol w:w="1387"/>
-        <w:gridCol w:w="9593"/>
+        <w:gridCol w:w="1587"/>
+        <w:gridCol w:w="4609"/>
+        <w:gridCol w:w="4784"/>
       </w:tblGrid>
       <w:tr>
         <w:trPr>
@@ -99,7 +71,7 @@
                 <w:lang w:eastAsia="en-GB"/>
                 <w14:ligatures w14:val="none"/>
               </w:rPr>
-              <w:t>Defect Severity</w:t>
+              <w:t>A Test Phase</w:t>
             </w:r>
           </w:p>
         </w:tc>
@@ -110,7 +82,7 @@
               <w:top w:val="single" w:sz="6" w:space="0" w:color="auto"/>
               <w:left w:val="single" w:sz="6" w:space="0" w:color="auto"/>
               <w:bottom w:val="single" w:sz="6" w:space="0" w:color="auto"/>
-              <w:right w:val="single" w:sz="6" w:space="0" w:color="auto"/>
+              <w:right w:val="single" w:sz="2" w:space="0" w:color="auto"/>
             </w:tcBorders>
             <w:shd w:val="clear" w:color="auto" w:fill="FFFFFF"/>
             <w:vAlign w:val="bottom"/>
@@ -143,7 +115,51 @@
                 <w:lang w:eastAsia="en-GB"/>
                 <w14:ligatures w14:val="none"/>
               </w:rPr>
-              <w:t>Description</w:t>
+              <w:t>Entry Criteria</w:t>
+            </w:r>
+          </w:p>
+        </w:tc>
+        <w:tc>
+          <w:tcPr>
+            <w:tcW w:w="0" w:type="auto"/>
+            <w:tcBorders>
+              <w:top w:val="single" w:sz="6" w:space="0" w:color="auto"/>
+              <w:left w:val="single" w:sz="6" w:space="0" w:color="auto"/>
+              <w:bottom w:val="single" w:sz="6" w:space="0" w:color="auto"/>
+              <w:right w:val="single" w:sz="6" w:space="0" w:color="auto"/>
+            </w:tcBorders>
+            <w:shd w:val="clear" w:color="auto" w:fill="FFFFFF"/>
+            <w:vAlign w:val="bottom"/>
+            <w:hideMark/>
+          </w:tcPr>
+          <w:p>
+            <w:pPr>
+              <w:jc w:val="center"/>
+              <w:rPr>
+                <w:rFonts w:ascii="Segoe UI" w:eastAsia="Times New Roman" w:hAnsi="Segoe UI" w:cs="Segoe UI"/>
+                <w:b/>
+                <w:bCs/>
+                <w:color w:val="0D0D0D"/>
+                <w:kern w:val="0"/>
+                <w:sz w:val="21"/>
+                <w:szCs w:val="21"/>
+                <w:lang w:eastAsia="en-GB"/>
+                <w14:ligatures w14:val="none"/>
+              </w:rPr>
+            </w:pPr>
+            <w:r>
+              <w:rPr>
+                <w:rFonts w:ascii="Segoe UI" w:eastAsia="Times New Roman" w:hAnsi="Segoe UI" w:cs="Segoe UI"/>
+                <w:b/>
+                <w:bCs/>
+                <w:color w:val="0D0D0D"/>
+                <w:kern w:val="0"/>
+                <w:sz w:val="21"/>
+                <w:szCs w:val="21"/>
+                <w:lang w:eastAsia="en-GB"/>
+                <w14:ligatures w14:val="none"/>
+              </w:rPr>
+              <w:t>Exit Criteria</w:t>
             </w:r>
           </w:p>
         </w:tc>
@@ -187,7 +203,46 @@
                 <w:lang w:eastAsia="en-GB"/>
                 <w14:ligatures w14:val="none"/>
               </w:rPr>
-              <w:t>Critical</w:t>
+              <w:t>Sprint Planning</w:t>
+            </w:r>
+          </w:p>
+        </w:tc>
+        <w:tc>
+          <w:tcPr>
+            <w:tcW w:w="0" w:type="auto"/>
+            <w:tcBorders>
+              <w:top w:val="single" w:sz="2" w:space="0" w:color="auto"/>
+              <w:left w:val="single" w:sz="6" w:space="0" w:color="auto"/>
+              <w:bottom w:val="single" w:sz="6" w:space="0" w:color="auto"/>
+              <w:right w:val="single" w:sz="2" w:space="0" w:color="auto"/>
+            </w:tcBorders>
+            <w:shd w:val="clear" w:color="auto" w:fill="FFFFFF"/>
+            <w:vAlign w:val="bottom"/>
+            <w:hideMark/>
+          </w:tcPr>
+          <w:p>
+            <w:pPr>
+              <w:rPr>
+                <w:rFonts w:ascii="Segoe UI" w:eastAsia="Times New Roman" w:hAnsi="Segoe UI" w:cs="Segoe UI"/>
+                <w:color w:val="0D0D0D"/>
+                <w:kern w:val="0"/>
+                <w:sz w:val="21"/>
+                <w:szCs w:val="21"/>
+                <w:lang w:eastAsia="en-GB"/>
+                <w14:ligatures w14:val="none"/>
+              </w:rPr>
+            </w:pPr>
+            <w:r>
+              <w:rPr>
+                <w:rFonts w:ascii="Segoe UI" w:eastAsia="Times New Roman" w:hAnsi="Segoe UI" w:cs="Segoe UI"/>
+                <w:color w:val="0D0D0D"/>
+                <w:kern w:val="0"/>
+                <w:sz w:val="21"/>
+                <w:szCs w:val="21"/>
+                <w:lang w:eastAsia="en-GB"/>
+                <w14:ligatures w14:val="none"/>
+              </w:rPr>
+              <w:t>- User stories are well-defined and prioritized in the product backlog.</w:t>
             </w:r>
           </w:p>
         </w:tc>
@@ -226,7 +281,7 @@
                 <w:lang w:eastAsia="en-GB"/>
                 <w14:ligatures w14:val="none"/>
               </w:rPr>
-              <w:t>Defects that cause a complete failure of the system or critical functionality, rendering the software unusable.</w:t>
+              <w:t>- User stories are estimated and selected for the sprint backlog.</w:t>
             </w:r>
           </w:p>
         </w:tc>
@@ -260,17 +315,44 @@
                 <w14:ligatures w14:val="none"/>
               </w:rPr>
             </w:pPr>
-            <w:r>
-              <w:rPr>
-                <w:rFonts w:ascii="Segoe UI" w:eastAsia="Times New Roman" w:hAnsi="Segoe UI" w:cs="Segoe UI"/>
-                <w:color w:val="0D0D0D"/>
-                <w:kern w:val="0"/>
-                <w:sz w:val="21"/>
-                <w:szCs w:val="21"/>
-                <w:lang w:eastAsia="en-GB"/>
-                <w14:ligatures w14:val="none"/>
-              </w:rPr>
-              <w:t>Major</w:t>
+          </w:p>
+        </w:tc>
+        <w:tc>
+          <w:tcPr>
+            <w:tcW w:w="0" w:type="auto"/>
+            <w:tcBorders>
+              <w:top w:val="single" w:sz="2" w:space="0" w:color="auto"/>
+              <w:left w:val="single" w:sz="6" w:space="0" w:color="auto"/>
+              <w:bottom w:val="single" w:sz="6" w:space="0" w:color="auto"/>
+              <w:right w:val="single" w:sz="2" w:space="0" w:color="auto"/>
+            </w:tcBorders>
+            <w:shd w:val="clear" w:color="auto" w:fill="FFFFFF"/>
+            <w:vAlign w:val="bottom"/>
+            <w:hideMark/>
+          </w:tcPr>
+          <w:p>
+            <w:pPr>
+              <w:rPr>
+                <w:rFonts w:ascii="Segoe UI" w:eastAsia="Times New Roman" w:hAnsi="Segoe UI" w:cs="Segoe UI"/>
+                <w:color w:val="0D0D0D"/>
+                <w:kern w:val="0"/>
+                <w:sz w:val="21"/>
+                <w:szCs w:val="21"/>
+                <w:lang w:eastAsia="en-GB"/>
+                <w14:ligatures w14:val="none"/>
+              </w:rPr>
+            </w:pPr>
+            <w:r>
+              <w:rPr>
+                <w:rFonts w:ascii="Segoe UI" w:eastAsia="Times New Roman" w:hAnsi="Segoe UI" w:cs="Segoe UI"/>
+                <w:color w:val="0D0D0D"/>
+                <w:kern w:val="0"/>
+                <w:sz w:val="21"/>
+                <w:szCs w:val="21"/>
+                <w:lang w:eastAsia="en-GB"/>
+                <w14:ligatures w14:val="none"/>
+              </w:rPr>
+              <w:t>- Acceptance criteria for each user story are clearly defined and understood by the QA team.</w:t>
             </w:r>
           </w:p>
         </w:tc>
@@ -309,7 +391,7 @@
                 <w:lang w:eastAsia="en-GB"/>
                 <w14:ligatures w14:val="none"/>
               </w:rPr>
-              <w:t>Defects that impact core functionality or key features of the application, resulting in significant disruption to the user experience.</w:t>
+              <w:t>- Test scenarios and test data are finalized for each user story.</w:t>
             </w:r>
           </w:p>
         </w:tc>
@@ -343,17 +425,44 @@
                 <w14:ligatures w14:val="none"/>
               </w:rPr>
             </w:pPr>
-            <w:r>
-              <w:rPr>
-                <w:rFonts w:ascii="Segoe UI" w:eastAsia="Times New Roman" w:hAnsi="Segoe UI" w:cs="Segoe UI"/>
-                <w:color w:val="0D0D0D"/>
-                <w:kern w:val="0"/>
-                <w:sz w:val="21"/>
-                <w:szCs w:val="21"/>
-                <w:lang w:eastAsia="en-GB"/>
-                <w14:ligatures w14:val="none"/>
-              </w:rPr>
-              <w:t>Minor</w:t>
+          </w:p>
+        </w:tc>
+        <w:tc>
+          <w:tcPr>
+            <w:tcW w:w="0" w:type="auto"/>
+            <w:tcBorders>
+              <w:top w:val="single" w:sz="2" w:space="0" w:color="auto"/>
+              <w:left w:val="single" w:sz="6" w:space="0" w:color="auto"/>
+              <w:bottom w:val="single" w:sz="6" w:space="0" w:color="auto"/>
+              <w:right w:val="single" w:sz="2" w:space="0" w:color="auto"/>
+            </w:tcBorders>
+            <w:shd w:val="clear" w:color="auto" w:fill="FFFFFF"/>
+            <w:vAlign w:val="bottom"/>
+            <w:hideMark/>
+          </w:tcPr>
+          <w:p>
+            <w:pPr>
+              <w:rPr>
+                <w:rFonts w:ascii="Segoe UI" w:eastAsia="Times New Roman" w:hAnsi="Segoe UI" w:cs="Segoe UI"/>
+                <w:color w:val="0D0D0D"/>
+                <w:kern w:val="0"/>
+                <w:sz w:val="21"/>
+                <w:szCs w:val="21"/>
+                <w:lang w:eastAsia="en-GB"/>
+                <w14:ligatures w14:val="none"/>
+              </w:rPr>
+            </w:pPr>
+            <w:r>
+              <w:rPr>
+                <w:rFonts w:ascii="Segoe UI" w:eastAsia="Times New Roman" w:hAnsi="Segoe UI" w:cs="Segoe UI"/>
+                <w:color w:val="0D0D0D"/>
+                <w:kern w:val="0"/>
+                <w:sz w:val="21"/>
+                <w:szCs w:val="21"/>
+                <w:lang w:eastAsia="en-GB"/>
+                <w14:ligatures w14:val="none"/>
+              </w:rPr>
+              <w:t>- Test scenarios and test data are identified for the user stories planned for the sprint.</w:t>
             </w:r>
           </w:p>
         </w:tc>
@@ -392,7 +501,7 @@
                 <w:lang w:eastAsia="en-GB"/>
                 <w14:ligatures w14:val="none"/>
               </w:rPr>
-              <w:t>Defects that affect non-critical functionality or have minimal impact on the user experience, such as cosmetic issues or minor usability issues.</w:t>
+              <w:t>- Acceptance criteria are reviewed and agreed upon by the development and QA teams.</w:t>
             </w:r>
           </w:p>
         </w:tc>
@@ -436,7 +545,46 @@
                 <w:lang w:eastAsia="en-GB"/>
                 <w14:ligatures w14:val="none"/>
               </w:rPr>
-              <w:t>Trivial</w:t>
+              <w:t>Test Design</w:t>
+            </w:r>
+          </w:p>
+        </w:tc>
+        <w:tc>
+          <w:tcPr>
+            <w:tcW w:w="0" w:type="auto"/>
+            <w:tcBorders>
+              <w:top w:val="single" w:sz="2" w:space="0" w:color="auto"/>
+              <w:left w:val="single" w:sz="6" w:space="0" w:color="auto"/>
+              <w:bottom w:val="single" w:sz="6" w:space="0" w:color="auto"/>
+              <w:right w:val="single" w:sz="2" w:space="0" w:color="auto"/>
+            </w:tcBorders>
+            <w:shd w:val="clear" w:color="auto" w:fill="FFFFFF"/>
+            <w:vAlign w:val="bottom"/>
+            <w:hideMark/>
+          </w:tcPr>
+          <w:p>
+            <w:pPr>
+              <w:rPr>
+                <w:rFonts w:ascii="Segoe UI" w:eastAsia="Times New Roman" w:hAnsi="Segoe UI" w:cs="Segoe UI"/>
+                <w:color w:val="0D0D0D"/>
+                <w:kern w:val="0"/>
+                <w:sz w:val="21"/>
+                <w:szCs w:val="21"/>
+                <w:lang w:eastAsia="en-GB"/>
+                <w14:ligatures w14:val="none"/>
+              </w:rPr>
+            </w:pPr>
+            <w:r>
+              <w:rPr>
+                <w:rFonts w:ascii="Segoe UI" w:eastAsia="Times New Roman" w:hAnsi="Segoe UI" w:cs="Segoe UI"/>
+                <w:color w:val="0D0D0D"/>
+                <w:kern w:val="0"/>
+                <w:sz w:val="21"/>
+                <w:szCs w:val="21"/>
+                <w:lang w:eastAsia="en-GB"/>
+                <w14:ligatures w14:val="none"/>
+              </w:rPr>
+              <w:t>- User stories and acceptance criteria are defined and understood by the QA team.</w:t>
             </w:r>
           </w:p>
         </w:tc>
@@ -475,157 +623,7 @@
                 <w:lang w:eastAsia="en-GB"/>
                 <w14:ligatures w14:val="none"/>
               </w:rPr>
-              <w:t>Defects that have minimal impact on functionality or user experience and are considered low priority for resolution.</w:t>
-            </w:r>
-          </w:p>
-        </w:tc>
-      </w:tr>
-    </w:tbl>
-    <w:p>
-      <w:pPr>
-        <w:pBdr>
-          <w:top w:val="single" w:sz="2" w:space="0" w:color="E3E3E3"/>
-          <w:left w:val="single" w:sz="2" w:space="0" w:color="E3E3E3"/>
-          <w:bottom w:val="single" w:sz="2" w:space="0" w:color="E3E3E3"/>
-          <w:right w:val="single" w:sz="2" w:space="0" w:color="E3E3E3"/>
-        </w:pBdr>
-        <w:shd w:val="clear" w:color="auto" w:fill="FFFFFF"/>
-        <w:spacing w:before="300" w:after="300"/>
-        <w:rPr>
-          <w:rFonts w:ascii="Segoe UI" w:eastAsia="Times New Roman" w:hAnsi="Segoe UI" w:cs="Segoe UI"/>
-          <w:color w:val="0D0D0D"/>
-          <w:kern w:val="0"/>
-          <w:lang w:eastAsia="en-GB"/>
-          <w14:ligatures w14:val="none"/>
-        </w:rPr>
-      </w:pPr>
-      <w:r>
-        <w:rPr>
-          <w:rFonts w:ascii="Segoe UI" w:eastAsia="Times New Roman" w:hAnsi="Segoe UI" w:cs="Segoe UI"/>
-          <w:b/>
-          <w:bCs/>
-          <w:color w:val="0D0D0D"/>
-          <w:kern w:val="0"/>
-          <w:bdr w:val="single" w:sz="2" w:space="0" w:color="E3E3E3" w:frame="1"/>
-          <w:lang w:eastAsia="en-GB"/>
-          <w14:ligatures w14:val="none"/>
-        </w:rPr>
-        <w:t>Defect Priority Levels:</w:t>
-      </w:r>
-    </w:p>
-    <w:tbl>
-      <w:tblPr>
-        <w:tblW w:w="10980" w:type="dxa"/>
-        <w:tblCellSpacing w:w="15" w:type="dxa"/>
-        <w:tblBorders>
-          <w:top w:val="single" w:sz="2" w:space="0" w:color="auto"/>
-          <w:left w:val="single" w:sz="2" w:space="0" w:color="auto"/>
-          <w:bottom w:val="single" w:sz="2" w:space="0" w:color="auto"/>
-          <w:right w:val="single" w:sz="2" w:space="0" w:color="auto"/>
-        </w:tblBorders>
-        <w:shd w:val="clear" w:color="auto" w:fill="FFFFFF"/>
-        <w:tblCellMar>
-          <w:top w:w="15" w:type="dxa"/>
-          <w:left w:w="15" w:type="dxa"/>
-          <w:bottom w:w="15" w:type="dxa"/>
-          <w:right w:w="15" w:type="dxa"/>
-        </w:tblCellMar>
-        <w:tblLook w:val="04A0" w:firstRow="1" w:lastRow="0" w:firstColumn="1" w:lastColumn="0" w:noHBand="0" w:noVBand="1"/>
-      </w:tblPr>
-      <w:tblGrid>
-        <w:gridCol w:w="1197"/>
-        <w:gridCol w:w="9783"/>
-      </w:tblGrid>
-      <w:tr>
-        <w:trPr>
-          <w:tblHeader/>
-          <w:tblCellSpacing w:w="15" w:type="dxa"/>
-        </w:trPr>
-        <w:tc>
-          <w:tcPr>
-            <w:tcW w:w="0" w:type="auto"/>
-            <w:tcBorders>
-              <w:top w:val="single" w:sz="6" w:space="0" w:color="auto"/>
-              <w:left w:val="single" w:sz="6" w:space="0" w:color="auto"/>
-              <w:bottom w:val="single" w:sz="6" w:space="0" w:color="auto"/>
-              <w:right w:val="single" w:sz="2" w:space="0" w:color="auto"/>
-            </w:tcBorders>
-            <w:shd w:val="clear" w:color="auto" w:fill="FFFFFF"/>
-            <w:vAlign w:val="bottom"/>
-            <w:hideMark/>
-          </w:tcPr>
-          <w:p>
-            <w:pPr>
-              <w:jc w:val="center"/>
-              <w:rPr>
-                <w:rFonts w:ascii="Segoe UI" w:eastAsia="Times New Roman" w:hAnsi="Segoe UI" w:cs="Segoe UI"/>
-                <w:b/>
-                <w:bCs/>
-                <w:color w:val="0D0D0D"/>
-                <w:kern w:val="0"/>
-                <w:sz w:val="21"/>
-                <w:szCs w:val="21"/>
-                <w:lang w:eastAsia="en-GB"/>
-                <w14:ligatures w14:val="none"/>
-              </w:rPr>
-            </w:pPr>
-            <w:r>
-              <w:rPr>
-                <w:rFonts w:ascii="Segoe UI" w:eastAsia="Times New Roman" w:hAnsi="Segoe UI" w:cs="Segoe UI"/>
-                <w:b/>
-                <w:bCs/>
-                <w:color w:val="0D0D0D"/>
-                <w:kern w:val="0"/>
-                <w:sz w:val="21"/>
-                <w:szCs w:val="21"/>
-                <w:lang w:eastAsia="en-GB"/>
-                <w14:ligatures w14:val="none"/>
-              </w:rPr>
-              <w:t>Priority Level</w:t>
-            </w:r>
-          </w:p>
-        </w:tc>
-        <w:tc>
-          <w:tcPr>
-            <w:tcW w:w="0" w:type="auto"/>
-            <w:tcBorders>
-              <w:top w:val="single" w:sz="6" w:space="0" w:color="auto"/>
-              <w:left w:val="single" w:sz="6" w:space="0" w:color="auto"/>
-              <w:bottom w:val="single" w:sz="6" w:space="0" w:color="auto"/>
-              <w:right w:val="single" w:sz="6" w:space="0" w:color="auto"/>
-            </w:tcBorders>
-            <w:shd w:val="clear" w:color="auto" w:fill="FFFFFF"/>
-            <w:vAlign w:val="bottom"/>
-            <w:hideMark/>
-          </w:tcPr>
-          <w:p>
-            <w:pPr>
-              <w:jc w:val="center"/>
-              <w:rPr>
-                <w:rFonts w:ascii="Segoe UI" w:eastAsia="Times New Roman" w:hAnsi="Segoe UI" w:cs="Segoe UI"/>
-                <w:b/>
-                <w:bCs/>
-                <w:color w:val="0D0D0D"/>
-                <w:kern w:val="0"/>
-                <w:sz w:val="21"/>
-                <w:szCs w:val="21"/>
-                <w:lang w:eastAsia="en-GB"/>
-                <w14:ligatures w14:val="none"/>
-              </w:rPr>
-            </w:pPr>
-            <w:r>
-              <w:rPr>
-                <w:rFonts w:ascii="Segoe UI" w:eastAsia="Times New Roman" w:hAnsi="Segoe UI" w:cs="Segoe UI"/>
-                <w:b/>
-                <w:bCs/>
-                <w:color w:val="0D0D0D"/>
-                <w:kern w:val="0"/>
-                <w:sz w:val="21"/>
-                <w:szCs w:val="21"/>
-                <w:lang w:eastAsia="en-GB"/>
-                <w14:ligatures w14:val="none"/>
-              </w:rPr>
-              <w:t>Description</w:t>
+              <w:t>- Test scenarios and test cases are designed based on user stories and acceptance criteria.</w:t>
             </w:r>
           </w:p>
         </w:tc>
@@ -659,17 +657,44 @@
                 <w14:ligatures w14:val="none"/>
               </w:rPr>
             </w:pPr>
-            <w:r>
-              <w:rPr>
-                <w:rFonts w:ascii="Segoe UI" w:eastAsia="Times New Roman" w:hAnsi="Segoe UI" w:cs="Segoe UI"/>
-                <w:color w:val="0D0D0D"/>
-                <w:kern w:val="0"/>
-                <w:sz w:val="21"/>
-                <w:szCs w:val="21"/>
-                <w:lang w:eastAsia="en-GB"/>
-                <w14:ligatures w14:val="none"/>
-              </w:rPr>
-              <w:t>High</w:t>
+          </w:p>
+        </w:tc>
+        <w:tc>
+          <w:tcPr>
+            <w:tcW w:w="0" w:type="auto"/>
+            <w:tcBorders>
+              <w:top w:val="single" w:sz="2" w:space="0" w:color="auto"/>
+              <w:left w:val="single" w:sz="6" w:space="0" w:color="auto"/>
+              <w:bottom w:val="single" w:sz="6" w:space="0" w:color="auto"/>
+              <w:right w:val="single" w:sz="2" w:space="0" w:color="auto"/>
+            </w:tcBorders>
+            <w:shd w:val="clear" w:color="auto" w:fill="FFFFFF"/>
+            <w:vAlign w:val="bottom"/>
+            <w:hideMark/>
+          </w:tcPr>
+          <w:p>
+            <w:pPr>
+              <w:rPr>
+                <w:rFonts w:ascii="Segoe UI" w:eastAsia="Times New Roman" w:hAnsi="Segoe UI" w:cs="Segoe UI"/>
+                <w:color w:val="0D0D0D"/>
+                <w:kern w:val="0"/>
+                <w:sz w:val="21"/>
+                <w:szCs w:val="21"/>
+                <w:lang w:eastAsia="en-GB"/>
+                <w14:ligatures w14:val="none"/>
+              </w:rPr>
+            </w:pPr>
+            <w:r>
+              <w:rPr>
+                <w:rFonts w:ascii="Segoe UI" w:eastAsia="Times New Roman" w:hAnsi="Segoe UI" w:cs="Segoe UI"/>
+                <w:color w:val="0D0D0D"/>
+                <w:kern w:val="0"/>
+                <w:sz w:val="21"/>
+                <w:szCs w:val="21"/>
+                <w:lang w:eastAsia="en-GB"/>
+                <w14:ligatures w14:val="none"/>
+              </w:rPr>
+              <w:t>- Test environment and necessary tools for test design are set up.</w:t>
             </w:r>
           </w:p>
         </w:tc>
@@ -708,7 +733,7 @@
                 <w:lang w:eastAsia="en-GB"/>
                 <w14:ligatures w14:val="none"/>
               </w:rPr>
-              <w:t>Defects that require immediate attention and resolution, as they significantly impact the project timeline, functionality, or user experience.</w:t>
+              <w:t>- Test scenarios and test cases are reviewed and approved by stakeholders.</w:t>
             </w:r>
           </w:p>
         </w:tc>
@@ -742,17 +767,44 @@
                 <w14:ligatures w14:val="none"/>
               </w:rPr>
             </w:pPr>
-            <w:r>
-              <w:rPr>
-                <w:rFonts w:ascii="Segoe UI" w:eastAsia="Times New Roman" w:hAnsi="Segoe UI" w:cs="Segoe UI"/>
-                <w:color w:val="0D0D0D"/>
-                <w:kern w:val="0"/>
-                <w:sz w:val="21"/>
-                <w:szCs w:val="21"/>
-                <w:lang w:eastAsia="en-GB"/>
-                <w14:ligatures w14:val="none"/>
-              </w:rPr>
-              <w:t>Medium</w:t>
+          </w:p>
+        </w:tc>
+        <w:tc>
+          <w:tcPr>
+            <w:tcW w:w="0" w:type="auto"/>
+            <w:tcBorders>
+              <w:top w:val="single" w:sz="2" w:space="0" w:color="auto"/>
+              <w:left w:val="single" w:sz="6" w:space="0" w:color="auto"/>
+              <w:bottom w:val="single" w:sz="6" w:space="0" w:color="auto"/>
+              <w:right w:val="single" w:sz="2" w:space="0" w:color="auto"/>
+            </w:tcBorders>
+            <w:shd w:val="clear" w:color="auto" w:fill="FFFFFF"/>
+            <w:vAlign w:val="bottom"/>
+            <w:hideMark/>
+          </w:tcPr>
+          <w:p>
+            <w:pPr>
+              <w:rPr>
+                <w:rFonts w:ascii="Segoe UI" w:eastAsia="Times New Roman" w:hAnsi="Segoe UI" w:cs="Segoe UI"/>
+                <w:color w:val="0D0D0D"/>
+                <w:kern w:val="0"/>
+                <w:sz w:val="21"/>
+                <w:szCs w:val="21"/>
+                <w:lang w:eastAsia="en-GB"/>
+                <w14:ligatures w14:val="none"/>
+              </w:rPr>
+            </w:pPr>
+            <w:r>
+              <w:rPr>
+                <w:rFonts w:ascii="Segoe UI" w:eastAsia="Times New Roman" w:hAnsi="Segoe UI" w:cs="Segoe UI"/>
+                <w:color w:val="0D0D0D"/>
+                <w:kern w:val="0"/>
+                <w:sz w:val="21"/>
+                <w:szCs w:val="21"/>
+                <w:lang w:eastAsia="en-GB"/>
+                <w14:ligatures w14:val="none"/>
+              </w:rPr>
+              <w:t>- Test data requirements are identified and available for test design.</w:t>
             </w:r>
           </w:p>
         </w:tc>
@@ -781,18 +833,6 @@
                 <w14:ligatures w14:val="none"/>
               </w:rPr>
             </w:pPr>
-            <w:r>
-              <w:rPr>
-                <w:rFonts w:ascii="Segoe UI" w:eastAsia="Times New Roman" w:hAnsi="Segoe UI" w:cs="Segoe UI"/>
-                <w:color w:val="0D0D0D"/>
-                <w:kern w:val="0"/>
-                <w:sz w:val="21"/>
-                <w:szCs w:val="21"/>
-                <w:lang w:eastAsia="en-GB"/>
-                <w14:ligatures w14:val="none"/>
-              </w:rPr>
-              <w:t>Defects that require attention and resolution in the near term but do not have an immediate impact on project timelines or critical functionality.</w:t>
-            </w:r>
           </w:p>
         </w:tc>
       </w:tr>
@@ -835,7 +875,46 @@
                 <w:lang w:eastAsia="en-GB"/>
                 <w14:ligatures w14:val="none"/>
               </w:rPr>
-              <w:t>Low</w:t>
+              <w:t>In-Sprint QA Testing</w:t>
+            </w:r>
+          </w:p>
+        </w:tc>
+        <w:tc>
+          <w:tcPr>
+            <w:tcW w:w="0" w:type="auto"/>
+            <w:tcBorders>
+              <w:top w:val="single" w:sz="2" w:space="0" w:color="auto"/>
+              <w:left w:val="single" w:sz="6" w:space="0" w:color="auto"/>
+              <w:bottom w:val="single" w:sz="6" w:space="0" w:color="auto"/>
+              <w:right w:val="single" w:sz="2" w:space="0" w:color="auto"/>
+            </w:tcBorders>
+            <w:shd w:val="clear" w:color="auto" w:fill="FFFFFF"/>
+            <w:vAlign w:val="bottom"/>
+            <w:hideMark/>
+          </w:tcPr>
+          <w:p>
+            <w:pPr>
+              <w:rPr>
+                <w:rFonts w:ascii="Segoe UI" w:eastAsia="Times New Roman" w:hAnsi="Segoe UI" w:cs="Segoe UI"/>
+                <w:color w:val="0D0D0D"/>
+                <w:kern w:val="0"/>
+                <w:sz w:val="21"/>
+                <w:szCs w:val="21"/>
+                <w:lang w:eastAsia="en-GB"/>
+                <w14:ligatures w14:val="none"/>
+              </w:rPr>
+            </w:pPr>
+            <w:r>
+              <w:rPr>
+                <w:rFonts w:ascii="Segoe UI" w:eastAsia="Times New Roman" w:hAnsi="Segoe UI" w:cs="Segoe UI"/>
+                <w:color w:val="0D0D0D"/>
+                <w:kern w:val="0"/>
+                <w:sz w:val="21"/>
+                <w:szCs w:val="21"/>
+                <w:lang w:eastAsia="en-GB"/>
+                <w14:ligatures w14:val="none"/>
+              </w:rPr>
+              <w:t>- Development work on user stories has commenced.</w:t>
             </w:r>
           </w:p>
         </w:tc>
@@ -874,309 +953,1368 @@
                 <w:lang w:eastAsia="en-GB"/>
                 <w14:ligatures w14:val="none"/>
               </w:rPr>
-              <w:t>Defects that have minimal impact on project timelines or functionality and can be addressed at a lower priority, typically after higher-priority defects are resolved.</w:t>
+              <w:t>- All identified test scenarios for user stories are executed.</w:t>
+            </w:r>
+          </w:p>
+        </w:tc>
+      </w:tr>
+      <w:tr>
+        <w:trPr>
+          <w:tblCellSpacing w:w="15" w:type="dxa"/>
+        </w:trPr>
+        <w:tc>
+          <w:tcPr>
+            <w:tcW w:w="0" w:type="auto"/>
+            <w:tcBorders>
+              <w:top w:val="single" w:sz="2" w:space="0" w:color="auto"/>
+              <w:left w:val="single" w:sz="6" w:space="0" w:color="auto"/>
+              <w:bottom w:val="single" w:sz="6" w:space="0" w:color="auto"/>
+              <w:right w:val="single" w:sz="2" w:space="0" w:color="auto"/>
+            </w:tcBorders>
+            <w:shd w:val="clear" w:color="auto" w:fill="FFFFFF"/>
+            <w:vAlign w:val="bottom"/>
+            <w:hideMark/>
+          </w:tcPr>
+          <w:p>
+            <w:pPr>
+              <w:rPr>
+                <w:rFonts w:ascii="Segoe UI" w:eastAsia="Times New Roman" w:hAnsi="Segoe UI" w:cs="Segoe UI"/>
+                <w:color w:val="0D0D0D"/>
+                <w:kern w:val="0"/>
+                <w:sz w:val="21"/>
+                <w:szCs w:val="21"/>
+                <w:lang w:eastAsia="en-GB"/>
+                <w14:ligatures w14:val="none"/>
+              </w:rPr>
+            </w:pPr>
+          </w:p>
+        </w:tc>
+        <w:tc>
+          <w:tcPr>
+            <w:tcW w:w="0" w:type="auto"/>
+            <w:tcBorders>
+              <w:top w:val="single" w:sz="2" w:space="0" w:color="auto"/>
+              <w:left w:val="single" w:sz="6" w:space="0" w:color="auto"/>
+              <w:bottom w:val="single" w:sz="6" w:space="0" w:color="auto"/>
+              <w:right w:val="single" w:sz="2" w:space="0" w:color="auto"/>
+            </w:tcBorders>
+            <w:shd w:val="clear" w:color="auto" w:fill="FFFFFF"/>
+            <w:vAlign w:val="bottom"/>
+            <w:hideMark/>
+          </w:tcPr>
+          <w:p>
+            <w:pPr>
+              <w:rPr>
+                <w:rFonts w:ascii="Segoe UI" w:eastAsia="Times New Roman" w:hAnsi="Segoe UI" w:cs="Segoe UI"/>
+                <w:color w:val="0D0D0D"/>
+                <w:kern w:val="0"/>
+                <w:sz w:val="21"/>
+                <w:szCs w:val="21"/>
+                <w:lang w:eastAsia="en-GB"/>
+                <w14:ligatures w14:val="none"/>
+              </w:rPr>
+            </w:pPr>
+            <w:r>
+              <w:rPr>
+                <w:rFonts w:ascii="Segoe UI" w:eastAsia="Times New Roman" w:hAnsi="Segoe UI" w:cs="Segoe UI"/>
+                <w:color w:val="0D0D0D"/>
+                <w:kern w:val="0"/>
+                <w:sz w:val="21"/>
+                <w:szCs w:val="21"/>
+                <w:lang w:eastAsia="en-GB"/>
+                <w14:ligatures w14:val="none"/>
+              </w:rPr>
+              <w:t>- Automated and manual test scripts are prepared based on finalized test scenarios.</w:t>
+            </w:r>
+          </w:p>
+        </w:tc>
+        <w:tc>
+          <w:tcPr>
+            <w:tcW w:w="0" w:type="auto"/>
+            <w:tcBorders>
+              <w:top w:val="single" w:sz="2" w:space="0" w:color="auto"/>
+              <w:left w:val="single" w:sz="6" w:space="0" w:color="auto"/>
+              <w:bottom w:val="single" w:sz="6" w:space="0" w:color="auto"/>
+              <w:right w:val="single" w:sz="6" w:space="0" w:color="auto"/>
+            </w:tcBorders>
+            <w:shd w:val="clear" w:color="auto" w:fill="FFFFFF"/>
+            <w:vAlign w:val="bottom"/>
+            <w:hideMark/>
+          </w:tcPr>
+          <w:p>
+            <w:pPr>
+              <w:rPr>
+                <w:rFonts w:ascii="Segoe UI" w:eastAsia="Times New Roman" w:hAnsi="Segoe UI" w:cs="Segoe UI"/>
+                <w:color w:val="0D0D0D"/>
+                <w:kern w:val="0"/>
+                <w:sz w:val="21"/>
+                <w:szCs w:val="21"/>
+                <w:lang w:eastAsia="en-GB"/>
+                <w14:ligatures w14:val="none"/>
+              </w:rPr>
+            </w:pPr>
+            <w:r>
+              <w:rPr>
+                <w:rFonts w:ascii="Segoe UI" w:eastAsia="Times New Roman" w:hAnsi="Segoe UI" w:cs="Segoe UI"/>
+                <w:color w:val="0D0D0D"/>
+                <w:kern w:val="0"/>
+                <w:sz w:val="21"/>
+                <w:szCs w:val="21"/>
+                <w:lang w:eastAsia="en-GB"/>
+                <w14:ligatures w14:val="none"/>
+              </w:rPr>
+              <w:t>- Defects found during testing are logged in JIRA with appropriate severity and priority.</w:t>
+            </w:r>
+          </w:p>
+        </w:tc>
+      </w:tr>
+      <w:tr>
+        <w:trPr>
+          <w:tblCellSpacing w:w="15" w:type="dxa"/>
+        </w:trPr>
+        <w:tc>
+          <w:tcPr>
+            <w:tcW w:w="0" w:type="auto"/>
+            <w:tcBorders>
+              <w:top w:val="single" w:sz="2" w:space="0" w:color="auto"/>
+              <w:left w:val="single" w:sz="6" w:space="0" w:color="auto"/>
+              <w:bottom w:val="single" w:sz="6" w:space="0" w:color="auto"/>
+              <w:right w:val="single" w:sz="2" w:space="0" w:color="auto"/>
+            </w:tcBorders>
+            <w:shd w:val="clear" w:color="auto" w:fill="FFFFFF"/>
+            <w:vAlign w:val="bottom"/>
+            <w:hideMark/>
+          </w:tcPr>
+          <w:p>
+            <w:pPr>
+              <w:rPr>
+                <w:rFonts w:ascii="Segoe UI" w:eastAsia="Times New Roman" w:hAnsi="Segoe UI" w:cs="Segoe UI"/>
+                <w:color w:val="0D0D0D"/>
+                <w:kern w:val="0"/>
+                <w:sz w:val="21"/>
+                <w:szCs w:val="21"/>
+                <w:lang w:eastAsia="en-GB"/>
+                <w14:ligatures w14:val="none"/>
+              </w:rPr>
+            </w:pPr>
+          </w:p>
+        </w:tc>
+        <w:tc>
+          <w:tcPr>
+            <w:tcW w:w="0" w:type="auto"/>
+            <w:tcBorders>
+              <w:top w:val="single" w:sz="2" w:space="0" w:color="auto"/>
+              <w:left w:val="single" w:sz="6" w:space="0" w:color="auto"/>
+              <w:bottom w:val="single" w:sz="6" w:space="0" w:color="auto"/>
+              <w:right w:val="single" w:sz="2" w:space="0" w:color="auto"/>
+            </w:tcBorders>
+            <w:shd w:val="clear" w:color="auto" w:fill="FFFFFF"/>
+            <w:vAlign w:val="bottom"/>
+            <w:hideMark/>
+          </w:tcPr>
+          <w:p>
+            <w:pPr>
+              <w:rPr>
+                <w:rFonts w:ascii="Segoe UI" w:eastAsia="Times New Roman" w:hAnsi="Segoe UI" w:cs="Segoe UI"/>
+                <w:color w:val="0D0D0D"/>
+                <w:kern w:val="0"/>
+                <w:sz w:val="21"/>
+                <w:szCs w:val="21"/>
+                <w:lang w:eastAsia="en-GB"/>
+                <w14:ligatures w14:val="none"/>
+              </w:rPr>
+            </w:pPr>
+            <w:r>
+              <w:rPr>
+                <w:rFonts w:ascii="Segoe UI" w:eastAsia="Times New Roman" w:hAnsi="Segoe UI" w:cs="Segoe UI"/>
+                <w:color w:val="0D0D0D"/>
+                <w:kern w:val="0"/>
+                <w:sz w:val="21"/>
+                <w:szCs w:val="21"/>
+                <w:lang w:eastAsia="en-GB"/>
+                <w14:ligatures w14:val="none"/>
+              </w:rPr>
+              <w:t>- Test environment is set up and available for testing.</w:t>
+            </w:r>
+          </w:p>
+        </w:tc>
+        <w:tc>
+          <w:tcPr>
+            <w:tcW w:w="0" w:type="auto"/>
+            <w:tcBorders>
+              <w:top w:val="single" w:sz="2" w:space="0" w:color="auto"/>
+              <w:left w:val="single" w:sz="6" w:space="0" w:color="auto"/>
+              <w:bottom w:val="single" w:sz="6" w:space="0" w:color="auto"/>
+              <w:right w:val="single" w:sz="6" w:space="0" w:color="auto"/>
+            </w:tcBorders>
+            <w:shd w:val="clear" w:color="auto" w:fill="FFFFFF"/>
+            <w:vAlign w:val="bottom"/>
+            <w:hideMark/>
+          </w:tcPr>
+          <w:p>
+            <w:pPr>
+              <w:rPr>
+                <w:rFonts w:ascii="Segoe UI" w:eastAsia="Times New Roman" w:hAnsi="Segoe UI" w:cs="Segoe UI"/>
+                <w:color w:val="0D0D0D"/>
+                <w:kern w:val="0"/>
+                <w:sz w:val="21"/>
+                <w:szCs w:val="21"/>
+                <w:lang w:eastAsia="en-GB"/>
+                <w14:ligatures w14:val="none"/>
+              </w:rPr>
+            </w:pPr>
+            <w:r>
+              <w:rPr>
+                <w:rFonts w:ascii="Segoe UI" w:eastAsia="Times New Roman" w:hAnsi="Segoe UI" w:cs="Segoe UI"/>
+                <w:color w:val="0D0D0D"/>
+                <w:kern w:val="0"/>
+                <w:sz w:val="21"/>
+                <w:szCs w:val="21"/>
+                <w:lang w:eastAsia="en-GB"/>
+                <w14:ligatures w14:val="none"/>
+              </w:rPr>
+              <w:t>- Test execution results are reviewed, and feedback is provided to the development team.</w:t>
+            </w:r>
+          </w:p>
+        </w:tc>
+      </w:tr>
+      <w:tr>
+        <w:trPr>
+          <w:tblCellSpacing w:w="15" w:type="dxa"/>
+        </w:trPr>
+        <w:tc>
+          <w:tcPr>
+            <w:tcW w:w="0" w:type="auto"/>
+            <w:tcBorders>
+              <w:top w:val="single" w:sz="2" w:space="0" w:color="auto"/>
+              <w:left w:val="single" w:sz="6" w:space="0" w:color="auto"/>
+              <w:bottom w:val="single" w:sz="6" w:space="0" w:color="auto"/>
+              <w:right w:val="single" w:sz="2" w:space="0" w:color="auto"/>
+            </w:tcBorders>
+            <w:shd w:val="clear" w:color="auto" w:fill="FFFFFF"/>
+            <w:vAlign w:val="bottom"/>
+            <w:hideMark/>
+          </w:tcPr>
+          <w:p>
+            <w:pPr>
+              <w:rPr>
+                <w:rFonts w:ascii="Segoe UI" w:eastAsia="Times New Roman" w:hAnsi="Segoe UI" w:cs="Segoe UI"/>
+                <w:color w:val="0D0D0D"/>
+                <w:kern w:val="0"/>
+                <w:sz w:val="21"/>
+                <w:szCs w:val="21"/>
+                <w:lang w:eastAsia="en-GB"/>
+                <w14:ligatures w14:val="none"/>
+              </w:rPr>
+            </w:pPr>
+            <w:r>
+              <w:rPr>
+                <w:rFonts w:ascii="Segoe UI" w:eastAsia="Times New Roman" w:hAnsi="Segoe UI" w:cs="Segoe UI"/>
+                <w:color w:val="0D0D0D"/>
+                <w:kern w:val="0"/>
+                <w:sz w:val="21"/>
+                <w:szCs w:val="21"/>
+                <w:lang w:eastAsia="en-GB"/>
+                <w14:ligatures w14:val="none"/>
+              </w:rPr>
+              <w:t>Sprint Review</w:t>
+            </w:r>
+          </w:p>
+        </w:tc>
+        <w:tc>
+          <w:tcPr>
+            <w:tcW w:w="0" w:type="auto"/>
+            <w:tcBorders>
+              <w:top w:val="single" w:sz="2" w:space="0" w:color="auto"/>
+              <w:left w:val="single" w:sz="6" w:space="0" w:color="auto"/>
+              <w:bottom w:val="single" w:sz="6" w:space="0" w:color="auto"/>
+              <w:right w:val="single" w:sz="2" w:space="0" w:color="auto"/>
+            </w:tcBorders>
+            <w:shd w:val="clear" w:color="auto" w:fill="FFFFFF"/>
+            <w:vAlign w:val="bottom"/>
+            <w:hideMark/>
+          </w:tcPr>
+          <w:p>
+            <w:pPr>
+              <w:rPr>
+                <w:rFonts w:ascii="Segoe UI" w:eastAsia="Times New Roman" w:hAnsi="Segoe UI" w:cs="Segoe UI"/>
+                <w:color w:val="0D0D0D"/>
+                <w:kern w:val="0"/>
+                <w:sz w:val="21"/>
+                <w:szCs w:val="21"/>
+                <w:lang w:eastAsia="en-GB"/>
+                <w14:ligatures w14:val="none"/>
+              </w:rPr>
+            </w:pPr>
+            <w:r>
+              <w:rPr>
+                <w:rFonts w:ascii="Segoe UI" w:eastAsia="Times New Roman" w:hAnsi="Segoe UI" w:cs="Segoe UI"/>
+                <w:color w:val="0D0D0D"/>
+                <w:kern w:val="0"/>
+                <w:sz w:val="21"/>
+                <w:szCs w:val="21"/>
+                <w:lang w:eastAsia="en-GB"/>
+                <w14:ligatures w14:val="none"/>
+              </w:rPr>
+              <w:t>- All user stories planned for the sprint have been developed and tested.</w:t>
+            </w:r>
+          </w:p>
+        </w:tc>
+        <w:tc>
+          <w:tcPr>
+            <w:tcW w:w="0" w:type="auto"/>
+            <w:tcBorders>
+              <w:top w:val="single" w:sz="2" w:space="0" w:color="auto"/>
+              <w:left w:val="single" w:sz="6" w:space="0" w:color="auto"/>
+              <w:bottom w:val="single" w:sz="6" w:space="0" w:color="auto"/>
+              <w:right w:val="single" w:sz="6" w:space="0" w:color="auto"/>
+            </w:tcBorders>
+            <w:shd w:val="clear" w:color="auto" w:fill="FFFFFF"/>
+            <w:vAlign w:val="bottom"/>
+            <w:hideMark/>
+          </w:tcPr>
+          <w:p>
+            <w:pPr>
+              <w:rPr>
+                <w:rFonts w:ascii="Segoe UI" w:eastAsia="Times New Roman" w:hAnsi="Segoe UI" w:cs="Segoe UI"/>
+                <w:color w:val="0D0D0D"/>
+                <w:kern w:val="0"/>
+                <w:sz w:val="21"/>
+                <w:szCs w:val="21"/>
+                <w:lang w:eastAsia="en-GB"/>
+                <w14:ligatures w14:val="none"/>
+              </w:rPr>
+            </w:pPr>
+            <w:r>
+              <w:rPr>
+                <w:rFonts w:ascii="Segoe UI" w:eastAsia="Times New Roman" w:hAnsi="Segoe UI" w:cs="Segoe UI"/>
+                <w:color w:val="0D0D0D"/>
+                <w:kern w:val="0"/>
+                <w:sz w:val="21"/>
+                <w:szCs w:val="21"/>
+                <w:lang w:eastAsia="en-GB"/>
+                <w14:ligatures w14:val="none"/>
+              </w:rPr>
+              <w:t>- Sprint review meeting is conducted, and tested features are demonstrated to stakeholders.</w:t>
+            </w:r>
+          </w:p>
+        </w:tc>
+      </w:tr>
+      <w:tr>
+        <w:trPr>
+          <w:tblCellSpacing w:w="15" w:type="dxa"/>
+        </w:trPr>
+        <w:tc>
+          <w:tcPr>
+            <w:tcW w:w="0" w:type="auto"/>
+            <w:tcBorders>
+              <w:top w:val="single" w:sz="2" w:space="0" w:color="auto"/>
+              <w:left w:val="single" w:sz="6" w:space="0" w:color="auto"/>
+              <w:bottom w:val="single" w:sz="6" w:space="0" w:color="auto"/>
+              <w:right w:val="single" w:sz="2" w:space="0" w:color="auto"/>
+            </w:tcBorders>
+            <w:shd w:val="clear" w:color="auto" w:fill="FFFFFF"/>
+            <w:vAlign w:val="bottom"/>
+            <w:hideMark/>
+          </w:tcPr>
+          <w:p>
+            <w:pPr>
+              <w:rPr>
+                <w:rFonts w:ascii="Segoe UI" w:eastAsia="Times New Roman" w:hAnsi="Segoe UI" w:cs="Segoe UI"/>
+                <w:color w:val="0D0D0D"/>
+                <w:kern w:val="0"/>
+                <w:sz w:val="21"/>
+                <w:szCs w:val="21"/>
+                <w:lang w:eastAsia="en-GB"/>
+                <w14:ligatures w14:val="none"/>
+              </w:rPr>
+            </w:pPr>
+          </w:p>
+        </w:tc>
+        <w:tc>
+          <w:tcPr>
+            <w:tcW w:w="0" w:type="auto"/>
+            <w:tcBorders>
+              <w:top w:val="single" w:sz="2" w:space="0" w:color="auto"/>
+              <w:left w:val="single" w:sz="6" w:space="0" w:color="auto"/>
+              <w:bottom w:val="single" w:sz="6" w:space="0" w:color="auto"/>
+              <w:right w:val="single" w:sz="2" w:space="0" w:color="auto"/>
+            </w:tcBorders>
+            <w:shd w:val="clear" w:color="auto" w:fill="FFFFFF"/>
+            <w:vAlign w:val="bottom"/>
+            <w:hideMark/>
+          </w:tcPr>
+          <w:p>
+            <w:pPr>
+              <w:rPr>
+                <w:rFonts w:ascii="Segoe UI" w:eastAsia="Times New Roman" w:hAnsi="Segoe UI" w:cs="Segoe UI"/>
+                <w:color w:val="0D0D0D"/>
+                <w:kern w:val="0"/>
+                <w:sz w:val="21"/>
+                <w:szCs w:val="21"/>
+                <w:lang w:eastAsia="en-GB"/>
+                <w14:ligatures w14:val="none"/>
+              </w:rPr>
+            </w:pPr>
+            <w:r>
+              <w:rPr>
+                <w:rFonts w:ascii="Segoe UI" w:eastAsia="Times New Roman" w:hAnsi="Segoe UI" w:cs="Segoe UI"/>
+                <w:color w:val="0D0D0D"/>
+                <w:kern w:val="0"/>
+                <w:sz w:val="21"/>
+                <w:szCs w:val="21"/>
+                <w:lang w:eastAsia="en-GB"/>
+                <w14:ligatures w14:val="none"/>
+              </w:rPr>
+              <w:t>- Test execution results are available and reviewed by the QA team.</w:t>
+            </w:r>
+          </w:p>
+        </w:tc>
+        <w:tc>
+          <w:tcPr>
+            <w:tcW w:w="0" w:type="auto"/>
+            <w:tcBorders>
+              <w:top w:val="single" w:sz="2" w:space="0" w:color="auto"/>
+              <w:left w:val="single" w:sz="6" w:space="0" w:color="auto"/>
+              <w:bottom w:val="single" w:sz="6" w:space="0" w:color="auto"/>
+              <w:right w:val="single" w:sz="6" w:space="0" w:color="auto"/>
+            </w:tcBorders>
+            <w:shd w:val="clear" w:color="auto" w:fill="FFFFFF"/>
+            <w:vAlign w:val="bottom"/>
+            <w:hideMark/>
+          </w:tcPr>
+          <w:p>
+            <w:pPr>
+              <w:rPr>
+                <w:rFonts w:ascii="Segoe UI" w:eastAsia="Times New Roman" w:hAnsi="Segoe UI" w:cs="Segoe UI"/>
+                <w:color w:val="0D0D0D"/>
+                <w:kern w:val="0"/>
+                <w:sz w:val="21"/>
+                <w:szCs w:val="21"/>
+                <w:lang w:eastAsia="en-GB"/>
+                <w14:ligatures w14:val="none"/>
+              </w:rPr>
+            </w:pPr>
+            <w:r>
+              <w:rPr>
+                <w:rFonts w:ascii="Segoe UI" w:eastAsia="Times New Roman" w:hAnsi="Segoe UI" w:cs="Segoe UI"/>
+                <w:color w:val="0D0D0D"/>
+                <w:kern w:val="0"/>
+                <w:sz w:val="21"/>
+                <w:szCs w:val="21"/>
+                <w:lang w:eastAsia="en-GB"/>
+                <w14:ligatures w14:val="none"/>
+              </w:rPr>
+              <w:t>- Feedback on the overall quality of the increment delivered is provided by the QA team.</w:t>
+            </w:r>
+          </w:p>
+        </w:tc>
+      </w:tr>
+      <w:tr>
+        <w:trPr>
+          <w:tblCellSpacing w:w="15" w:type="dxa"/>
+        </w:trPr>
+        <w:tc>
+          <w:tcPr>
+            <w:tcW w:w="0" w:type="auto"/>
+            <w:tcBorders>
+              <w:top w:val="single" w:sz="2" w:space="0" w:color="auto"/>
+              <w:left w:val="single" w:sz="6" w:space="0" w:color="auto"/>
+              <w:bottom w:val="single" w:sz="6" w:space="0" w:color="auto"/>
+              <w:right w:val="single" w:sz="2" w:space="0" w:color="auto"/>
+            </w:tcBorders>
+            <w:shd w:val="clear" w:color="auto" w:fill="FFFFFF"/>
+            <w:vAlign w:val="bottom"/>
+            <w:hideMark/>
+          </w:tcPr>
+          <w:p>
+            <w:pPr>
+              <w:rPr>
+                <w:rFonts w:ascii="Segoe UI" w:eastAsia="Times New Roman" w:hAnsi="Segoe UI" w:cs="Segoe UI"/>
+                <w:color w:val="0D0D0D"/>
+                <w:kern w:val="0"/>
+                <w:sz w:val="21"/>
+                <w:szCs w:val="21"/>
+                <w:lang w:eastAsia="en-GB"/>
+                <w14:ligatures w14:val="none"/>
+              </w:rPr>
+            </w:pPr>
+          </w:p>
+        </w:tc>
+        <w:tc>
+          <w:tcPr>
+            <w:tcW w:w="0" w:type="auto"/>
+            <w:tcBorders>
+              <w:top w:val="single" w:sz="2" w:space="0" w:color="auto"/>
+              <w:left w:val="single" w:sz="6" w:space="0" w:color="auto"/>
+              <w:bottom w:val="single" w:sz="6" w:space="0" w:color="auto"/>
+              <w:right w:val="single" w:sz="2" w:space="0" w:color="auto"/>
+            </w:tcBorders>
+            <w:shd w:val="clear" w:color="auto" w:fill="FFFFFF"/>
+            <w:vAlign w:val="bottom"/>
+            <w:hideMark/>
+          </w:tcPr>
+          <w:p>
+            <w:pPr>
+              <w:rPr>
+                <w:rFonts w:ascii="Segoe UI" w:eastAsia="Times New Roman" w:hAnsi="Segoe UI" w:cs="Segoe UI"/>
+                <w:color w:val="0D0D0D"/>
+                <w:kern w:val="0"/>
+                <w:sz w:val="21"/>
+                <w:szCs w:val="21"/>
+                <w:lang w:eastAsia="en-GB"/>
+                <w14:ligatures w14:val="none"/>
+              </w:rPr>
+            </w:pPr>
+            <w:r>
+              <w:rPr>
+                <w:rFonts w:ascii="Segoe UI" w:eastAsia="Times New Roman" w:hAnsi="Segoe UI" w:cs="Segoe UI"/>
+                <w:color w:val="0D0D0D"/>
+                <w:kern w:val="0"/>
+                <w:sz w:val="21"/>
+                <w:szCs w:val="21"/>
+                <w:lang w:eastAsia="en-GB"/>
+                <w14:ligatures w14:val="none"/>
+              </w:rPr>
+              <w:t>- Identified defects have been resolved or deferred for future sprints.</w:t>
+            </w:r>
+          </w:p>
+        </w:tc>
+        <w:tc>
+          <w:tcPr>
+            <w:tcW w:w="0" w:type="auto"/>
+            <w:tcBorders>
+              <w:top w:val="single" w:sz="2" w:space="0" w:color="auto"/>
+              <w:left w:val="single" w:sz="6" w:space="0" w:color="auto"/>
+              <w:bottom w:val="single" w:sz="6" w:space="0" w:color="auto"/>
+              <w:right w:val="single" w:sz="6" w:space="0" w:color="auto"/>
+            </w:tcBorders>
+            <w:shd w:val="clear" w:color="auto" w:fill="FFFFFF"/>
+            <w:vAlign w:val="bottom"/>
+            <w:hideMark/>
+          </w:tcPr>
+          <w:p>
+            <w:pPr>
+              <w:rPr>
+                <w:rFonts w:ascii="Segoe UI" w:eastAsia="Times New Roman" w:hAnsi="Segoe UI" w:cs="Segoe UI"/>
+                <w:color w:val="0D0D0D"/>
+                <w:kern w:val="0"/>
+                <w:sz w:val="21"/>
+                <w:szCs w:val="21"/>
+                <w:lang w:eastAsia="en-GB"/>
+                <w14:ligatures w14:val="none"/>
+              </w:rPr>
+            </w:pPr>
+            <w:r>
+              <w:rPr>
+                <w:rFonts w:ascii="Segoe UI" w:eastAsia="Times New Roman" w:hAnsi="Segoe UI" w:cs="Segoe UI"/>
+                <w:color w:val="0D0D0D"/>
+                <w:kern w:val="0"/>
+                <w:sz w:val="21"/>
+                <w:szCs w:val="21"/>
+                <w:lang w:eastAsia="en-GB"/>
+                <w14:ligatures w14:val="none"/>
+              </w:rPr>
+              <w:t>- Action items and lessons learned are documented for future improvement.</w:t>
+            </w:r>
+          </w:p>
+        </w:tc>
+      </w:tr>
+      <w:tr>
+        <w:trPr>
+          <w:tblCellSpacing w:w="15" w:type="dxa"/>
+        </w:trPr>
+        <w:tc>
+          <w:tcPr>
+            <w:tcW w:w="0" w:type="auto"/>
+            <w:tcBorders>
+              <w:top w:val="single" w:sz="2" w:space="0" w:color="auto"/>
+              <w:left w:val="single" w:sz="6" w:space="0" w:color="auto"/>
+              <w:bottom w:val="single" w:sz="6" w:space="0" w:color="auto"/>
+              <w:right w:val="single" w:sz="2" w:space="0" w:color="auto"/>
+            </w:tcBorders>
+            <w:shd w:val="clear" w:color="auto" w:fill="FFFFFF"/>
+            <w:vAlign w:val="bottom"/>
+            <w:hideMark/>
+          </w:tcPr>
+          <w:p>
+            <w:pPr>
+              <w:rPr>
+                <w:rFonts w:ascii="Segoe UI" w:eastAsia="Times New Roman" w:hAnsi="Segoe UI" w:cs="Segoe UI"/>
+                <w:color w:val="0D0D0D"/>
+                <w:kern w:val="0"/>
+                <w:sz w:val="21"/>
+                <w:szCs w:val="21"/>
+                <w:lang w:eastAsia="en-GB"/>
+                <w14:ligatures w14:val="none"/>
+              </w:rPr>
+            </w:pPr>
+            <w:r>
+              <w:rPr>
+                <w:rFonts w:ascii="Segoe UI" w:eastAsia="Times New Roman" w:hAnsi="Segoe UI" w:cs="Segoe UI"/>
+                <w:color w:val="0D0D0D"/>
+                <w:kern w:val="0"/>
+                <w:sz w:val="21"/>
+                <w:szCs w:val="21"/>
+                <w:lang w:eastAsia="en-GB"/>
+                <w14:ligatures w14:val="none"/>
+              </w:rPr>
+              <w:t>Test Closure</w:t>
+            </w:r>
+          </w:p>
+        </w:tc>
+        <w:tc>
+          <w:tcPr>
+            <w:tcW w:w="0" w:type="auto"/>
+            <w:tcBorders>
+              <w:top w:val="single" w:sz="2" w:space="0" w:color="auto"/>
+              <w:left w:val="single" w:sz="6" w:space="0" w:color="auto"/>
+              <w:bottom w:val="single" w:sz="6" w:space="0" w:color="auto"/>
+              <w:right w:val="single" w:sz="2" w:space="0" w:color="auto"/>
+            </w:tcBorders>
+            <w:shd w:val="clear" w:color="auto" w:fill="FFFFFF"/>
+            <w:vAlign w:val="bottom"/>
+            <w:hideMark/>
+          </w:tcPr>
+          <w:p>
+            <w:pPr>
+              <w:rPr>
+                <w:rFonts w:ascii="Segoe UI" w:eastAsia="Times New Roman" w:hAnsi="Segoe UI" w:cs="Segoe UI"/>
+                <w:color w:val="0D0D0D"/>
+                <w:kern w:val="0"/>
+                <w:sz w:val="21"/>
+                <w:szCs w:val="21"/>
+                <w:lang w:eastAsia="en-GB"/>
+                <w14:ligatures w14:val="none"/>
+              </w:rPr>
+            </w:pPr>
+            <w:r>
+              <w:rPr>
+                <w:rFonts w:ascii="Segoe UI" w:eastAsia="Times New Roman" w:hAnsi="Segoe UI" w:cs="Segoe UI"/>
+                <w:color w:val="0D0D0D"/>
+                <w:kern w:val="0"/>
+                <w:sz w:val="21"/>
+                <w:szCs w:val="21"/>
+                <w:lang w:eastAsia="en-GB"/>
+                <w14:ligatures w14:val="none"/>
+              </w:rPr>
+              <w:t>- All user stories planned for the sprint have been developed and tested.</w:t>
+            </w:r>
+          </w:p>
+        </w:tc>
+        <w:tc>
+          <w:tcPr>
+            <w:tcW w:w="0" w:type="auto"/>
+            <w:tcBorders>
+              <w:top w:val="single" w:sz="2" w:space="0" w:color="auto"/>
+              <w:left w:val="single" w:sz="6" w:space="0" w:color="auto"/>
+              <w:bottom w:val="single" w:sz="6" w:space="0" w:color="auto"/>
+              <w:right w:val="single" w:sz="6" w:space="0" w:color="auto"/>
+            </w:tcBorders>
+            <w:shd w:val="clear" w:color="auto" w:fill="FFFFFF"/>
+            <w:vAlign w:val="bottom"/>
+            <w:hideMark/>
+          </w:tcPr>
+          <w:p>
+            <w:pPr>
+              <w:rPr>
+                <w:rFonts w:ascii="Segoe UI" w:eastAsia="Times New Roman" w:hAnsi="Segoe UI" w:cs="Segoe UI"/>
+                <w:color w:val="0D0D0D"/>
+                <w:kern w:val="0"/>
+                <w:sz w:val="21"/>
+                <w:szCs w:val="21"/>
+                <w:lang w:eastAsia="en-GB"/>
+                <w14:ligatures w14:val="none"/>
+              </w:rPr>
+            </w:pPr>
+            <w:r>
+              <w:rPr>
+                <w:rFonts w:ascii="Segoe UI" w:eastAsia="Times New Roman" w:hAnsi="Segoe UI" w:cs="Segoe UI"/>
+                <w:color w:val="0D0D0D"/>
+                <w:kern w:val="0"/>
+                <w:sz w:val="21"/>
+                <w:szCs w:val="21"/>
+                <w:lang w:eastAsia="en-GB"/>
+                <w14:ligatures w14:val="none"/>
+              </w:rPr>
+              <w:t>- Final regression testing is completed to ensure all defects are addressed and functionality is stable.</w:t>
+            </w:r>
+          </w:p>
+        </w:tc>
+      </w:tr>
+      <w:tr>
+        <w:trPr>
+          <w:tblCellSpacing w:w="15" w:type="dxa"/>
+        </w:trPr>
+        <w:tc>
+          <w:tcPr>
+            <w:tcW w:w="0" w:type="auto"/>
+            <w:tcBorders>
+              <w:top w:val="single" w:sz="2" w:space="0" w:color="auto"/>
+              <w:left w:val="single" w:sz="6" w:space="0" w:color="auto"/>
+              <w:bottom w:val="single" w:sz="6" w:space="0" w:color="auto"/>
+              <w:right w:val="single" w:sz="2" w:space="0" w:color="auto"/>
+            </w:tcBorders>
+            <w:shd w:val="clear" w:color="auto" w:fill="FFFFFF"/>
+            <w:vAlign w:val="bottom"/>
+            <w:hideMark/>
+          </w:tcPr>
+          <w:p>
+            <w:pPr>
+              <w:rPr>
+                <w:rFonts w:ascii="Segoe UI" w:eastAsia="Times New Roman" w:hAnsi="Segoe UI" w:cs="Segoe UI"/>
+                <w:color w:val="0D0D0D"/>
+                <w:kern w:val="0"/>
+                <w:sz w:val="21"/>
+                <w:szCs w:val="21"/>
+                <w:lang w:eastAsia="en-GB"/>
+                <w14:ligatures w14:val="none"/>
+              </w:rPr>
+            </w:pPr>
+          </w:p>
+        </w:tc>
+        <w:tc>
+          <w:tcPr>
+            <w:tcW w:w="0" w:type="auto"/>
+            <w:tcBorders>
+              <w:top w:val="single" w:sz="2" w:space="0" w:color="auto"/>
+              <w:left w:val="single" w:sz="6" w:space="0" w:color="auto"/>
+              <w:bottom w:val="single" w:sz="6" w:space="0" w:color="auto"/>
+              <w:right w:val="single" w:sz="2" w:space="0" w:color="auto"/>
+            </w:tcBorders>
+            <w:shd w:val="clear" w:color="auto" w:fill="FFFFFF"/>
+            <w:vAlign w:val="bottom"/>
+            <w:hideMark/>
+          </w:tcPr>
+          <w:p>
+            <w:pPr>
+              <w:rPr>
+                <w:rFonts w:ascii="Segoe UI" w:eastAsia="Times New Roman" w:hAnsi="Segoe UI" w:cs="Segoe UI"/>
+                <w:color w:val="0D0D0D"/>
+                <w:kern w:val="0"/>
+                <w:sz w:val="21"/>
+                <w:szCs w:val="21"/>
+                <w:lang w:eastAsia="en-GB"/>
+                <w14:ligatures w14:val="none"/>
+              </w:rPr>
+            </w:pPr>
+            <w:r>
+              <w:rPr>
+                <w:rFonts w:ascii="Segoe UI" w:eastAsia="Times New Roman" w:hAnsi="Segoe UI" w:cs="Segoe UI"/>
+                <w:color w:val="0D0D0D"/>
+                <w:kern w:val="0"/>
+                <w:sz w:val="21"/>
+                <w:szCs w:val="21"/>
+                <w:lang w:eastAsia="en-GB"/>
+                <w14:ligatures w14:val="none"/>
+              </w:rPr>
+              <w:t>- Test execution results and defect resolution status are reviewed.</w:t>
+            </w:r>
+          </w:p>
+        </w:tc>
+        <w:tc>
+          <w:tcPr>
+            <w:tcW w:w="0" w:type="auto"/>
+            <w:tcBorders>
+              <w:top w:val="single" w:sz="2" w:space="0" w:color="auto"/>
+              <w:left w:val="single" w:sz="6" w:space="0" w:color="auto"/>
+              <w:bottom w:val="single" w:sz="6" w:space="0" w:color="auto"/>
+              <w:right w:val="single" w:sz="6" w:space="0" w:color="auto"/>
+            </w:tcBorders>
+            <w:shd w:val="clear" w:color="auto" w:fill="FFFFFF"/>
+            <w:vAlign w:val="bottom"/>
+            <w:hideMark/>
+          </w:tcPr>
+          <w:p>
+            <w:pPr>
+              <w:rPr>
+                <w:rFonts w:ascii="Segoe UI" w:eastAsia="Times New Roman" w:hAnsi="Segoe UI" w:cs="Segoe UI"/>
+                <w:color w:val="0D0D0D"/>
+                <w:kern w:val="0"/>
+                <w:sz w:val="21"/>
+                <w:szCs w:val="21"/>
+                <w:lang w:eastAsia="en-GB"/>
+                <w14:ligatures w14:val="none"/>
+              </w:rPr>
+            </w:pPr>
+            <w:r>
+              <w:rPr>
+                <w:rFonts w:ascii="Segoe UI" w:eastAsia="Times New Roman" w:hAnsi="Segoe UI" w:cs="Segoe UI"/>
+                <w:color w:val="0D0D0D"/>
+                <w:kern w:val="0"/>
+                <w:sz w:val="21"/>
+                <w:szCs w:val="21"/>
+                <w:lang w:eastAsia="en-GB"/>
+                <w14:ligatures w14:val="none"/>
+              </w:rPr>
+              <w:t>- Test closure report is prepared, documenting testing activities and outcomes.</w:t>
+            </w:r>
+          </w:p>
+        </w:tc>
+      </w:tr>
+      <w:tr>
+        <w:trPr>
+          <w:tblCellSpacing w:w="15" w:type="dxa"/>
+        </w:trPr>
+        <w:tc>
+          <w:tcPr>
+            <w:tcW w:w="0" w:type="auto"/>
+            <w:tcBorders>
+              <w:top w:val="single" w:sz="2" w:space="0" w:color="auto"/>
+              <w:left w:val="single" w:sz="6" w:space="0" w:color="auto"/>
+              <w:bottom w:val="single" w:sz="6" w:space="0" w:color="auto"/>
+              <w:right w:val="single" w:sz="2" w:space="0" w:color="auto"/>
+            </w:tcBorders>
+            <w:shd w:val="clear" w:color="auto" w:fill="FFFFFF"/>
+            <w:vAlign w:val="bottom"/>
+            <w:hideMark/>
+          </w:tcPr>
+          <w:p>
+            <w:pPr>
+              <w:rPr>
+                <w:rFonts w:ascii="Segoe UI" w:eastAsia="Times New Roman" w:hAnsi="Segoe UI" w:cs="Segoe UI"/>
+                <w:color w:val="0D0D0D"/>
+                <w:kern w:val="0"/>
+                <w:sz w:val="21"/>
+                <w:szCs w:val="21"/>
+                <w:lang w:eastAsia="en-GB"/>
+                <w14:ligatures w14:val="none"/>
+              </w:rPr>
+            </w:pPr>
+          </w:p>
+        </w:tc>
+        <w:tc>
+          <w:tcPr>
+            <w:tcW w:w="0" w:type="auto"/>
+            <w:tcBorders>
+              <w:top w:val="single" w:sz="2" w:space="0" w:color="auto"/>
+              <w:left w:val="single" w:sz="6" w:space="0" w:color="auto"/>
+              <w:bottom w:val="single" w:sz="6" w:space="0" w:color="auto"/>
+              <w:right w:val="single" w:sz="2" w:space="0" w:color="auto"/>
+            </w:tcBorders>
+            <w:shd w:val="clear" w:color="auto" w:fill="FFFFFF"/>
+            <w:vAlign w:val="bottom"/>
+            <w:hideMark/>
+          </w:tcPr>
+          <w:p>
+            <w:pPr>
+              <w:rPr>
+                <w:rFonts w:ascii="Segoe UI" w:eastAsia="Times New Roman" w:hAnsi="Segoe UI" w:cs="Segoe UI"/>
+                <w:color w:val="0D0D0D"/>
+                <w:kern w:val="0"/>
+                <w:sz w:val="21"/>
+                <w:szCs w:val="21"/>
+                <w:lang w:eastAsia="en-GB"/>
+                <w14:ligatures w14:val="none"/>
+              </w:rPr>
+            </w:pPr>
+            <w:r>
+              <w:rPr>
+                <w:rFonts w:ascii="Segoe UI" w:eastAsia="Times New Roman" w:hAnsi="Segoe UI" w:cs="Segoe UI"/>
+                <w:color w:val="0D0D0D"/>
+                <w:kern w:val="0"/>
+                <w:sz w:val="21"/>
+                <w:szCs w:val="21"/>
+                <w:lang w:eastAsia="en-GB"/>
+                <w14:ligatures w14:val="none"/>
+              </w:rPr>
+              <w:t>- Test documentation, including test plans and test cases, is updated and finalized.</w:t>
+            </w:r>
+          </w:p>
+        </w:tc>
+        <w:tc>
+          <w:tcPr>
+            <w:tcW w:w="0" w:type="auto"/>
+            <w:tcBorders>
+              <w:top w:val="single" w:sz="2" w:space="0" w:color="auto"/>
+              <w:left w:val="single" w:sz="6" w:space="0" w:color="auto"/>
+              <w:bottom w:val="single" w:sz="6" w:space="0" w:color="auto"/>
+              <w:right w:val="single" w:sz="6" w:space="0" w:color="auto"/>
+            </w:tcBorders>
+            <w:shd w:val="clear" w:color="auto" w:fill="FFFFFF"/>
+            <w:vAlign w:val="bottom"/>
+            <w:hideMark/>
+          </w:tcPr>
+          <w:p>
+            <w:pPr>
+              <w:rPr>
+                <w:rFonts w:ascii="Segoe UI" w:eastAsia="Times New Roman" w:hAnsi="Segoe UI" w:cs="Segoe UI"/>
+                <w:color w:val="0D0D0D"/>
+                <w:kern w:val="0"/>
+                <w:sz w:val="21"/>
+                <w:szCs w:val="21"/>
+                <w:lang w:eastAsia="en-GB"/>
+                <w14:ligatures w14:val="none"/>
+              </w:rPr>
+            </w:pPr>
+            <w:r>
+              <w:rPr>
+                <w:rFonts w:ascii="Segoe UI" w:eastAsia="Times New Roman" w:hAnsi="Segoe UI" w:cs="Segoe UI"/>
+                <w:color w:val="0D0D0D"/>
+                <w:kern w:val="0"/>
+                <w:sz w:val="21"/>
+                <w:szCs w:val="21"/>
+                <w:lang w:eastAsia="en-GB"/>
+                <w14:ligatures w14:val="none"/>
+              </w:rPr>
+              <w:t>- Lessons learned session is conducted to reflect on the testing process and identify areas for improvement.</w:t>
+            </w:r>
+          </w:p>
+        </w:tc>
+      </w:tr>
+      <w:tr>
+        <w:trPr>
+          <w:tblCellSpacing w:w="15" w:type="dxa"/>
+        </w:trPr>
+        <w:tc>
+          <w:tcPr>
+            <w:tcW w:w="0" w:type="auto"/>
+            <w:tcBorders>
+              <w:top w:val="single" w:sz="2" w:space="0" w:color="auto"/>
+              <w:left w:val="single" w:sz="6" w:space="0" w:color="auto"/>
+              <w:bottom w:val="single" w:sz="6" w:space="0" w:color="auto"/>
+              <w:right w:val="single" w:sz="2" w:space="0" w:color="auto"/>
+            </w:tcBorders>
+            <w:shd w:val="clear" w:color="auto" w:fill="FFFFFF"/>
+            <w:vAlign w:val="bottom"/>
+            <w:hideMark/>
+          </w:tcPr>
+          <w:p>
+            <w:pPr>
+              <w:rPr>
+                <w:rFonts w:ascii="Segoe UI" w:eastAsia="Times New Roman" w:hAnsi="Segoe UI" w:cs="Segoe UI"/>
+                <w:color w:val="0D0D0D"/>
+                <w:kern w:val="0"/>
+                <w:sz w:val="21"/>
+                <w:szCs w:val="21"/>
+                <w:lang w:eastAsia="en-GB"/>
+                <w14:ligatures w14:val="none"/>
+              </w:rPr>
+            </w:pPr>
+          </w:p>
+        </w:tc>
+        <w:tc>
+          <w:tcPr>
+            <w:tcW w:w="0" w:type="auto"/>
+            <w:tcBorders>
+              <w:top w:val="single" w:sz="2" w:space="0" w:color="auto"/>
+              <w:left w:val="single" w:sz="6" w:space="0" w:color="auto"/>
+              <w:bottom w:val="single" w:sz="6" w:space="0" w:color="auto"/>
+              <w:right w:val="single" w:sz="2" w:space="0" w:color="auto"/>
+            </w:tcBorders>
+            <w:shd w:val="clear" w:color="auto" w:fill="FFFFFF"/>
+            <w:vAlign w:val="bottom"/>
+            <w:hideMark/>
+          </w:tcPr>
+          <w:p>
+            <w:pPr>
+              <w:rPr>
+                <w:rFonts w:ascii="Segoe UI" w:eastAsia="Times New Roman" w:hAnsi="Segoe UI" w:cs="Segoe UI"/>
+                <w:color w:val="0D0D0D"/>
+                <w:kern w:val="0"/>
+                <w:sz w:val="21"/>
+                <w:szCs w:val="21"/>
+                <w:lang w:eastAsia="en-GB"/>
+                <w14:ligatures w14:val="none"/>
+              </w:rPr>
+            </w:pPr>
+            <w:r>
+              <w:rPr>
+                <w:rFonts w:ascii="Segoe UI" w:eastAsia="Times New Roman" w:hAnsi="Segoe UI" w:cs="Segoe UI"/>
+                <w:color w:val="0D0D0D"/>
+                <w:kern w:val="0"/>
+                <w:sz w:val="21"/>
+                <w:szCs w:val="21"/>
+                <w:lang w:eastAsia="en-GB"/>
+                <w14:ligatures w14:val="none"/>
+              </w:rPr>
+              <w:t>- Lessons learned and action items from the retrospective are incorporated into future testing processes.</w:t>
+            </w:r>
+          </w:p>
+        </w:tc>
+        <w:tc>
+          <w:tcPr>
+            <w:tcW w:w="0" w:type="auto"/>
+            <w:tcBorders>
+              <w:top w:val="single" w:sz="2" w:space="0" w:color="auto"/>
+              <w:left w:val="single" w:sz="6" w:space="0" w:color="auto"/>
+              <w:bottom w:val="single" w:sz="6" w:space="0" w:color="auto"/>
+              <w:right w:val="single" w:sz="6" w:space="0" w:color="auto"/>
+            </w:tcBorders>
+            <w:shd w:val="clear" w:color="auto" w:fill="FFFFFF"/>
+            <w:vAlign w:val="bottom"/>
+            <w:hideMark/>
+          </w:tcPr>
+          <w:p>
+            <w:pPr>
+              <w:rPr>
+                <w:rFonts w:ascii="Segoe UI" w:eastAsia="Times New Roman" w:hAnsi="Segoe UI" w:cs="Segoe UI"/>
+                <w:color w:val="0D0D0D"/>
+                <w:kern w:val="0"/>
+                <w:sz w:val="21"/>
+                <w:szCs w:val="21"/>
+                <w:lang w:eastAsia="en-GB"/>
+                <w14:ligatures w14:val="none"/>
+              </w:rPr>
+            </w:pPr>
+            <w:r>
+              <w:rPr>
+                <w:rFonts w:ascii="Segoe UI" w:eastAsia="Times New Roman" w:hAnsi="Segoe UI" w:cs="Segoe UI"/>
+                <w:color w:val="0D0D0D"/>
+                <w:kern w:val="0"/>
+                <w:sz w:val="21"/>
+                <w:szCs w:val="21"/>
+                <w:lang w:eastAsia="en-GB"/>
+                <w14:ligatures w14:val="none"/>
+              </w:rPr>
+              <w:t>- Action items for process enhancement and lessons learned are documented and communicated to the team.</w:t>
+            </w:r>
+          </w:p>
+        </w:tc>
+      </w:tr>
+      <w:tr>
+        <w:trPr>
+          <w:tblCellSpacing w:w="15" w:type="dxa"/>
+        </w:trPr>
+        <w:tc>
+          <w:tcPr>
+            <w:tcW w:w="0" w:type="auto"/>
+            <w:tcBorders>
+              <w:top w:val="single" w:sz="2" w:space="0" w:color="auto"/>
+              <w:left w:val="single" w:sz="6" w:space="0" w:color="auto"/>
+              <w:bottom w:val="single" w:sz="6" w:space="0" w:color="auto"/>
+              <w:right w:val="single" w:sz="2" w:space="0" w:color="auto"/>
+            </w:tcBorders>
+            <w:shd w:val="clear" w:color="auto" w:fill="FFFFFF"/>
+            <w:vAlign w:val="bottom"/>
+            <w:hideMark/>
+          </w:tcPr>
+          <w:p>
+            <w:pPr>
+              <w:rPr>
+                <w:rFonts w:ascii="Segoe UI" w:eastAsia="Times New Roman" w:hAnsi="Segoe UI" w:cs="Segoe UI"/>
+                <w:color w:val="0D0D0D"/>
+                <w:kern w:val="0"/>
+                <w:sz w:val="21"/>
+                <w:szCs w:val="21"/>
+                <w:lang w:eastAsia="en-GB"/>
+                <w14:ligatures w14:val="none"/>
+              </w:rPr>
+            </w:pPr>
+            <w:r>
+              <w:rPr>
+                <w:rFonts w:ascii="Segoe UI" w:eastAsia="Times New Roman" w:hAnsi="Segoe UI" w:cs="Segoe UI"/>
+                <w:color w:val="0D0D0D"/>
+                <w:kern w:val="0"/>
+                <w:sz w:val="21"/>
+                <w:szCs w:val="21"/>
+                <w:lang w:eastAsia="en-GB"/>
+                <w14:ligatures w14:val="none"/>
+              </w:rPr>
+              <w:t>Retrospective</w:t>
+            </w:r>
+          </w:p>
+        </w:tc>
+        <w:tc>
+          <w:tcPr>
+            <w:tcW w:w="0" w:type="auto"/>
+            <w:tcBorders>
+              <w:top w:val="single" w:sz="2" w:space="0" w:color="auto"/>
+              <w:left w:val="single" w:sz="6" w:space="0" w:color="auto"/>
+              <w:bottom w:val="single" w:sz="6" w:space="0" w:color="auto"/>
+              <w:right w:val="single" w:sz="2" w:space="0" w:color="auto"/>
+            </w:tcBorders>
+            <w:shd w:val="clear" w:color="auto" w:fill="FFFFFF"/>
+            <w:vAlign w:val="bottom"/>
+            <w:hideMark/>
+          </w:tcPr>
+          <w:p>
+            <w:pPr>
+              <w:rPr>
+                <w:rFonts w:ascii="Segoe UI" w:eastAsia="Times New Roman" w:hAnsi="Segoe UI" w:cs="Segoe UI"/>
+                <w:color w:val="0D0D0D"/>
+                <w:kern w:val="0"/>
+                <w:sz w:val="21"/>
+                <w:szCs w:val="21"/>
+                <w:lang w:eastAsia="en-GB"/>
+                <w14:ligatures w14:val="none"/>
+              </w:rPr>
+            </w:pPr>
+            <w:r>
+              <w:rPr>
+                <w:rFonts w:ascii="Segoe UI" w:eastAsia="Times New Roman" w:hAnsi="Segoe UI" w:cs="Segoe UI"/>
+                <w:color w:val="0D0D0D"/>
+                <w:kern w:val="0"/>
+                <w:sz w:val="21"/>
+                <w:szCs w:val="21"/>
+                <w:lang w:eastAsia="en-GB"/>
+                <w14:ligatures w14:val="none"/>
+              </w:rPr>
+              <w:t>- Sprint review meeting and user story demonstrations have been completed.</w:t>
+            </w:r>
+          </w:p>
+        </w:tc>
+        <w:tc>
+          <w:tcPr>
+            <w:tcW w:w="0" w:type="auto"/>
+            <w:tcBorders>
+              <w:top w:val="single" w:sz="2" w:space="0" w:color="auto"/>
+              <w:left w:val="single" w:sz="6" w:space="0" w:color="auto"/>
+              <w:bottom w:val="single" w:sz="6" w:space="0" w:color="auto"/>
+              <w:right w:val="single" w:sz="6" w:space="0" w:color="auto"/>
+            </w:tcBorders>
+            <w:shd w:val="clear" w:color="auto" w:fill="FFFFFF"/>
+            <w:vAlign w:val="bottom"/>
+            <w:hideMark/>
+          </w:tcPr>
+          <w:p>
+            <w:pPr>
+              <w:rPr>
+                <w:rFonts w:ascii="Segoe UI" w:eastAsia="Times New Roman" w:hAnsi="Segoe UI" w:cs="Segoe UI"/>
+                <w:color w:val="0D0D0D"/>
+                <w:kern w:val="0"/>
+                <w:sz w:val="21"/>
+                <w:szCs w:val="21"/>
+                <w:lang w:eastAsia="en-GB"/>
+                <w14:ligatures w14:val="none"/>
+              </w:rPr>
+            </w:pPr>
+            <w:r>
+              <w:rPr>
+                <w:rFonts w:ascii="Segoe UI" w:eastAsia="Times New Roman" w:hAnsi="Segoe UI" w:cs="Segoe UI"/>
+                <w:color w:val="0D0D0D"/>
+                <w:kern w:val="0"/>
+                <w:sz w:val="21"/>
+                <w:szCs w:val="21"/>
+                <w:lang w:eastAsia="en-GB"/>
+                <w14:ligatures w14:val="none"/>
+              </w:rPr>
+              <w:t>- Retrospective meeting is conducted to reflect on the testing process and identify areas for improvement.</w:t>
+            </w:r>
+          </w:p>
+        </w:tc>
+      </w:tr>
+      <w:tr>
+        <w:trPr>
+          <w:tblCellSpacing w:w="15" w:type="dxa"/>
+        </w:trPr>
+        <w:tc>
+          <w:tcPr>
+            <w:tcW w:w="0" w:type="auto"/>
+            <w:tcBorders>
+              <w:top w:val="single" w:sz="2" w:space="0" w:color="auto"/>
+              <w:left w:val="single" w:sz="6" w:space="0" w:color="auto"/>
+              <w:bottom w:val="single" w:sz="6" w:space="0" w:color="auto"/>
+              <w:right w:val="single" w:sz="2" w:space="0" w:color="auto"/>
+            </w:tcBorders>
+            <w:shd w:val="clear" w:color="auto" w:fill="FFFFFF"/>
+            <w:vAlign w:val="bottom"/>
+            <w:hideMark/>
+          </w:tcPr>
+          <w:p>
+            <w:pPr>
+              <w:rPr>
+                <w:rFonts w:ascii="Segoe UI" w:eastAsia="Times New Roman" w:hAnsi="Segoe UI" w:cs="Segoe UI"/>
+                <w:color w:val="0D0D0D"/>
+                <w:kern w:val="0"/>
+                <w:sz w:val="21"/>
+                <w:szCs w:val="21"/>
+                <w:lang w:eastAsia="en-GB"/>
+                <w14:ligatures w14:val="none"/>
+              </w:rPr>
+            </w:pPr>
+          </w:p>
+        </w:tc>
+        <w:tc>
+          <w:tcPr>
+            <w:tcW w:w="0" w:type="auto"/>
+            <w:tcBorders>
+              <w:top w:val="single" w:sz="2" w:space="0" w:color="auto"/>
+              <w:left w:val="single" w:sz="6" w:space="0" w:color="auto"/>
+              <w:bottom w:val="single" w:sz="6" w:space="0" w:color="auto"/>
+              <w:right w:val="single" w:sz="2" w:space="0" w:color="auto"/>
+            </w:tcBorders>
+            <w:shd w:val="clear" w:color="auto" w:fill="FFFFFF"/>
+            <w:vAlign w:val="bottom"/>
+            <w:hideMark/>
+          </w:tcPr>
+          <w:p>
+            <w:pPr>
+              <w:rPr>
+                <w:rFonts w:ascii="Segoe UI" w:eastAsia="Times New Roman" w:hAnsi="Segoe UI" w:cs="Segoe UI"/>
+                <w:color w:val="0D0D0D"/>
+                <w:kern w:val="0"/>
+                <w:sz w:val="21"/>
+                <w:szCs w:val="21"/>
+                <w:lang w:eastAsia="en-GB"/>
+                <w14:ligatures w14:val="none"/>
+              </w:rPr>
+            </w:pPr>
+            <w:r>
+              <w:rPr>
+                <w:rFonts w:ascii="Segoe UI" w:eastAsia="Times New Roman" w:hAnsi="Segoe UI" w:cs="Segoe UI"/>
+                <w:color w:val="0D0D0D"/>
+                <w:kern w:val="0"/>
+                <w:sz w:val="21"/>
+                <w:szCs w:val="21"/>
+                <w:lang w:eastAsia="en-GB"/>
+                <w14:ligatures w14:val="none"/>
+              </w:rPr>
+              <w:t>- Feedback from stakeholders and team members is collected and reviewed.</w:t>
+            </w:r>
+          </w:p>
+        </w:tc>
+        <w:tc>
+          <w:tcPr>
+            <w:tcW w:w="0" w:type="auto"/>
+            <w:tcBorders>
+              <w:top w:val="single" w:sz="2" w:space="0" w:color="auto"/>
+              <w:left w:val="single" w:sz="6" w:space="0" w:color="auto"/>
+              <w:bottom w:val="single" w:sz="6" w:space="0" w:color="auto"/>
+              <w:right w:val="single" w:sz="6" w:space="0" w:color="auto"/>
+            </w:tcBorders>
+            <w:shd w:val="clear" w:color="auto" w:fill="FFFFFF"/>
+            <w:vAlign w:val="bottom"/>
+            <w:hideMark/>
+          </w:tcPr>
+          <w:p>
+            <w:pPr>
+              <w:rPr>
+                <w:rFonts w:ascii="Segoe UI" w:eastAsia="Times New Roman" w:hAnsi="Segoe UI" w:cs="Segoe UI"/>
+                <w:color w:val="0D0D0D"/>
+                <w:kern w:val="0"/>
+                <w:sz w:val="21"/>
+                <w:szCs w:val="21"/>
+                <w:lang w:eastAsia="en-GB"/>
+                <w14:ligatures w14:val="none"/>
+              </w:rPr>
+            </w:pPr>
+            <w:r>
+              <w:rPr>
+                <w:rFonts w:ascii="Segoe UI" w:eastAsia="Times New Roman" w:hAnsi="Segoe UI" w:cs="Segoe UI"/>
+                <w:color w:val="0D0D0D"/>
+                <w:kern w:val="0"/>
+                <w:sz w:val="21"/>
+                <w:szCs w:val="21"/>
+                <w:lang w:eastAsia="en-GB"/>
+                <w14:ligatures w14:val="none"/>
+              </w:rPr>
+              <w:t>- Action items for process enhancement and lessons learned are documented and communicated to the team.</w:t>
+            </w:r>
+          </w:p>
+        </w:tc>
+      </w:tr>
+      <w:tr>
+        <w:trPr>
+          <w:tblCellSpacing w:w="15" w:type="dxa"/>
+        </w:trPr>
+        <w:tc>
+          <w:tcPr>
+            <w:tcW w:w="0" w:type="auto"/>
+            <w:tcBorders>
+              <w:top w:val="single" w:sz="2" w:space="0" w:color="auto"/>
+              <w:left w:val="single" w:sz="6" w:space="0" w:color="auto"/>
+              <w:bottom w:val="single" w:sz="6" w:space="0" w:color="auto"/>
+              <w:right w:val="single" w:sz="2" w:space="0" w:color="auto"/>
+            </w:tcBorders>
+            <w:shd w:val="clear" w:color="auto" w:fill="FFFFFF"/>
+            <w:vAlign w:val="bottom"/>
+            <w:hideMark/>
+          </w:tcPr>
+          <w:p>
+            <w:pPr>
+              <w:rPr>
+                <w:rFonts w:ascii="Segoe UI" w:eastAsia="Times New Roman" w:hAnsi="Segoe UI" w:cs="Segoe UI"/>
+                <w:color w:val="0D0D0D"/>
+                <w:kern w:val="0"/>
+                <w:sz w:val="21"/>
+                <w:szCs w:val="21"/>
+                <w:lang w:eastAsia="en-GB"/>
+                <w14:ligatures w14:val="none"/>
+              </w:rPr>
+            </w:pPr>
+          </w:p>
+        </w:tc>
+        <w:tc>
+          <w:tcPr>
+            <w:tcW w:w="0" w:type="auto"/>
+            <w:tcBorders>
+              <w:top w:val="single" w:sz="2" w:space="0" w:color="auto"/>
+              <w:left w:val="single" w:sz="6" w:space="0" w:color="auto"/>
+              <w:bottom w:val="single" w:sz="6" w:space="0" w:color="auto"/>
+              <w:right w:val="single" w:sz="2" w:space="0" w:color="auto"/>
+            </w:tcBorders>
+            <w:shd w:val="clear" w:color="auto" w:fill="FFFFFF"/>
+            <w:vAlign w:val="bottom"/>
+            <w:hideMark/>
+          </w:tcPr>
+          <w:p>
+            <w:pPr>
+              <w:rPr>
+                <w:rFonts w:ascii="Segoe UI" w:eastAsia="Times New Roman" w:hAnsi="Segoe UI" w:cs="Segoe UI"/>
+                <w:color w:val="0D0D0D"/>
+                <w:kern w:val="0"/>
+                <w:sz w:val="21"/>
+                <w:szCs w:val="21"/>
+                <w:lang w:eastAsia="en-GB"/>
+                <w14:ligatures w14:val="none"/>
+              </w:rPr>
+            </w:pPr>
+            <w:r>
+              <w:rPr>
+                <w:rFonts w:ascii="Segoe UI" w:eastAsia="Times New Roman" w:hAnsi="Segoe UI" w:cs="Segoe UI"/>
+                <w:color w:val="0D0D0D"/>
+                <w:kern w:val="0"/>
+                <w:sz w:val="21"/>
+                <w:szCs w:val="21"/>
+                <w:lang w:eastAsia="en-GB"/>
+                <w14:ligatures w14:val="none"/>
+              </w:rPr>
+              <w:t>- Test closure activities, including defect resolution and documentation, are finalized.</w:t>
+            </w:r>
+          </w:p>
+        </w:tc>
+        <w:tc>
+          <w:tcPr>
+            <w:tcW w:w="0" w:type="auto"/>
+            <w:tcBorders>
+              <w:top w:val="single" w:sz="2" w:space="0" w:color="auto"/>
+              <w:left w:val="single" w:sz="6" w:space="0" w:color="auto"/>
+              <w:bottom w:val="single" w:sz="6" w:space="0" w:color="auto"/>
+              <w:right w:val="single" w:sz="6" w:space="0" w:color="auto"/>
+            </w:tcBorders>
+            <w:shd w:val="clear" w:color="auto" w:fill="FFFFFF"/>
+            <w:vAlign w:val="bottom"/>
+            <w:hideMark/>
+          </w:tcPr>
+          <w:p>
+            <w:pPr>
+              <w:rPr>
+                <w:rFonts w:ascii="Segoe UI" w:eastAsia="Times New Roman" w:hAnsi="Segoe UI" w:cs="Segoe UI"/>
+                <w:color w:val="0D0D0D"/>
+                <w:kern w:val="0"/>
+                <w:sz w:val="21"/>
+                <w:szCs w:val="21"/>
+                <w:lang w:eastAsia="en-GB"/>
+                <w14:ligatures w14:val="none"/>
+              </w:rPr>
+            </w:pPr>
+            <w:r>
+              <w:rPr>
+                <w:rFonts w:ascii="Segoe UI" w:eastAsia="Times New Roman" w:hAnsi="Segoe UI" w:cs="Segoe UI"/>
+                <w:color w:val="0D0D0D"/>
+                <w:kern w:val="0"/>
+                <w:sz w:val="21"/>
+                <w:szCs w:val="21"/>
+                <w:lang w:eastAsia="en-GB"/>
+                <w14:ligatures w14:val="none"/>
+              </w:rPr>
+              <w:t>- The team is prepared to incorporate feedback and improvements in the next sprint.</w:t>
             </w:r>
           </w:p>
         </w:tc>
       </w:tr>
     </w:tbl>
-    <w:p>
-      <w:pPr>
-        <w:pBdr>
-          <w:top w:val="single" w:sz="2" w:space="0" w:color="E3E3E3"/>
-          <w:left w:val="single" w:sz="2" w:space="0" w:color="E3E3E3"/>
-          <w:bottom w:val="single" w:sz="2" w:space="0" w:color="E3E3E3"/>
-          <w:right w:val="single" w:sz="2" w:space="0" w:color="E3E3E3"/>
-        </w:pBdr>
-        <w:shd w:val="clear" w:color="auto" w:fill="FFFFFF"/>
-        <w:spacing w:before="300" w:after="300"/>
-        <w:rPr>
-          <w:rFonts w:ascii="Segoe UI" w:eastAsia="Times New Roman" w:hAnsi="Segoe UI" w:cs="Segoe UI"/>
-          <w:color w:val="0D0D0D"/>
-          <w:kern w:val="0"/>
-          <w:lang w:eastAsia="en-GB"/>
-          <w14:ligatures w14:val="none"/>
-        </w:rPr>
-      </w:pPr>
-      <w:r>
-        <w:rPr>
-          <w:rFonts w:ascii="Segoe UI" w:eastAsia="Times New Roman" w:hAnsi="Segoe UI" w:cs="Segoe UI"/>
-          <w:b/>
-          <w:bCs/>
-          <w:color w:val="0D0D0D"/>
-          <w:kern w:val="0"/>
-          <w:bdr w:val="single" w:sz="2" w:space="0" w:color="E3E3E3" w:frame="1"/>
-          <w:lang w:eastAsia="en-GB"/>
-          <w14:ligatures w14:val="none"/>
-        </w:rPr>
-        <w:t>Defect Workflow in JIRA:</w:t>
-      </w:r>
-    </w:p>
-    <w:p>
-      <w:pPr>
-        <w:numPr>
-          <w:ilvl w:val="0"/>
-          <w:numId w:val="1"/>
-        </w:numPr>
-        <w:pBdr>
-          <w:top w:val="single" w:sz="2" w:space="0" w:color="E3E3E3"/>
-          <w:left w:val="single" w:sz="2" w:space="5" w:color="E3E3E3"/>
-          <w:bottom w:val="single" w:sz="2" w:space="0" w:color="E3E3E3"/>
-          <w:right w:val="single" w:sz="2" w:space="0" w:color="E3E3E3"/>
-        </w:pBdr>
-        <w:shd w:val="clear" w:color="auto" w:fill="FFFFFF"/>
-        <w:rPr>
-          <w:rFonts w:ascii="Segoe UI" w:eastAsia="Times New Roman" w:hAnsi="Segoe UI" w:cs="Segoe UI"/>
-          <w:color w:val="0D0D0D"/>
-          <w:kern w:val="0"/>
-          <w:lang w:eastAsia="en-GB"/>
-          <w14:ligatures w14:val="none"/>
-        </w:rPr>
-      </w:pPr>
-      <w:r>
-        <w:rPr>
-          <w:rFonts w:ascii="Segoe UI" w:eastAsia="Times New Roman" w:hAnsi="Segoe UI" w:cs="Segoe UI"/>
-          <w:b/>
-          <w:bCs/>
-          <w:color w:val="0D0D0D"/>
-          <w:kern w:val="0"/>
-          <w:bdr w:val="single" w:sz="2" w:space="0" w:color="E3E3E3" w:frame="1"/>
-          <w:lang w:eastAsia="en-GB"/>
-          <w14:ligatures w14:val="none"/>
-        </w:rPr>
-        <w:t>New:</w:t>
-      </w:r>
-      <w:r>
-        <w:rPr>
-          <w:rFonts w:ascii="Segoe UI" w:eastAsia="Times New Roman" w:hAnsi="Segoe UI" w:cs="Segoe UI"/>
-          <w:color w:val="0D0D0D"/>
-          <w:kern w:val="0"/>
-          <w:lang w:eastAsia="en-GB"/>
-          <w14:ligatures w14:val="none"/>
-        </w:rPr>
-        <w:t xml:space="preserve"> Newly reported defects are assigned the status "New" and undergo initial assessment by the QA team.</w:t>
-      </w:r>
-    </w:p>
-    <w:p>
-      <w:pPr>
-        <w:numPr>
-          <w:ilvl w:val="0"/>
-          <w:numId w:val="1"/>
-        </w:numPr>
-        <w:pBdr>
-          <w:top w:val="single" w:sz="2" w:space="0" w:color="E3E3E3"/>
-          <w:left w:val="single" w:sz="2" w:space="5" w:color="E3E3E3"/>
-          <w:bottom w:val="single" w:sz="2" w:space="0" w:color="E3E3E3"/>
-          <w:right w:val="single" w:sz="2" w:space="0" w:color="E3E3E3"/>
-        </w:pBdr>
-        <w:shd w:val="clear" w:color="auto" w:fill="FFFFFF"/>
-        <w:rPr>
-          <w:rFonts w:ascii="Segoe UI" w:eastAsia="Times New Roman" w:hAnsi="Segoe UI" w:cs="Segoe UI"/>
-          <w:color w:val="0D0D0D"/>
-          <w:kern w:val="0"/>
-          <w:lang w:eastAsia="en-GB"/>
-          <w14:ligatures w14:val="none"/>
-        </w:rPr>
-      </w:pPr>
-      <w:r>
-        <w:rPr>
-          <w:rFonts w:ascii="Segoe UI" w:eastAsia="Times New Roman" w:hAnsi="Segoe UI" w:cs="Segoe UI"/>
-          <w:b/>
-          <w:bCs/>
-          <w:color w:val="0D0D0D"/>
-          <w:kern w:val="0"/>
-          <w:bdr w:val="single" w:sz="2" w:space="0" w:color="E3E3E3" w:frame="1"/>
-          <w:lang w:eastAsia="en-GB"/>
-          <w14:ligatures w14:val="none"/>
-        </w:rPr>
-        <w:t>In Progress:</w:t>
-      </w:r>
-      <w:r>
-        <w:rPr>
-          <w:rFonts w:ascii="Segoe UI" w:eastAsia="Times New Roman" w:hAnsi="Segoe UI" w:cs="Segoe UI"/>
-          <w:color w:val="0D0D0D"/>
-          <w:kern w:val="0"/>
-          <w:lang w:eastAsia="en-GB"/>
-          <w14:ligatures w14:val="none"/>
-        </w:rPr>
-        <w:t xml:space="preserve"> Defects that are actively being worked on by developers are transitioned to the "In Progress" status.</w:t>
-      </w:r>
-    </w:p>
-    <w:p>
-      <w:pPr>
-        <w:numPr>
-          <w:ilvl w:val="0"/>
-          <w:numId w:val="1"/>
-        </w:numPr>
-        <w:pBdr>
-          <w:top w:val="single" w:sz="2" w:space="0" w:color="E3E3E3"/>
-          <w:left w:val="single" w:sz="2" w:space="5" w:color="E3E3E3"/>
-          <w:bottom w:val="single" w:sz="2" w:space="0" w:color="E3E3E3"/>
-          <w:right w:val="single" w:sz="2" w:space="0" w:color="E3E3E3"/>
-        </w:pBdr>
-        <w:shd w:val="clear" w:color="auto" w:fill="FFFFFF"/>
-        <w:rPr>
-          <w:rFonts w:ascii="Segoe UI" w:eastAsia="Times New Roman" w:hAnsi="Segoe UI" w:cs="Segoe UI"/>
-          <w:color w:val="0D0D0D"/>
-          <w:kern w:val="0"/>
-          <w:lang w:eastAsia="en-GB"/>
-          <w14:ligatures w14:val="none"/>
-        </w:rPr>
-      </w:pPr>
-      <w:r>
-        <w:rPr>
-          <w:rFonts w:ascii="Segoe UI" w:eastAsia="Times New Roman" w:hAnsi="Segoe UI" w:cs="Segoe UI"/>
-          <w:b/>
-          <w:bCs/>
-          <w:color w:val="0D0D0D"/>
-          <w:kern w:val="0"/>
-          <w:bdr w:val="single" w:sz="2" w:space="0" w:color="E3E3E3" w:frame="1"/>
-          <w:lang w:eastAsia="en-GB"/>
-          <w14:ligatures w14:val="none"/>
-        </w:rPr>
-        <w:t>Resolved:</w:t>
-      </w:r>
-      <w:r>
-        <w:rPr>
-          <w:rFonts w:ascii="Segoe UI" w:eastAsia="Times New Roman" w:hAnsi="Segoe UI" w:cs="Segoe UI"/>
-          <w:color w:val="0D0D0D"/>
-          <w:kern w:val="0"/>
-          <w:lang w:eastAsia="en-GB"/>
-          <w14:ligatures w14:val="none"/>
-        </w:rPr>
-        <w:t xml:space="preserve"> Once a defect has been fixed by the development team, it is marked as "Resolved" and ready for verification by QA.</w:t>
-      </w:r>
-    </w:p>
-    <w:p>
-      <w:pPr>
-        <w:numPr>
-          <w:ilvl w:val="0"/>
-          <w:numId w:val="1"/>
-        </w:numPr>
-        <w:pBdr>
-          <w:top w:val="single" w:sz="2" w:space="0" w:color="E3E3E3"/>
-          <w:left w:val="single" w:sz="2" w:space="5" w:color="E3E3E3"/>
-          <w:bottom w:val="single" w:sz="2" w:space="0" w:color="E3E3E3"/>
-          <w:right w:val="single" w:sz="2" w:space="0" w:color="E3E3E3"/>
-        </w:pBdr>
-        <w:shd w:val="clear" w:color="auto" w:fill="FFFFFF"/>
-        <w:rPr>
-          <w:rFonts w:ascii="Segoe UI" w:eastAsia="Times New Roman" w:hAnsi="Segoe UI" w:cs="Segoe UI"/>
-          <w:color w:val="0D0D0D"/>
-          <w:kern w:val="0"/>
-          <w:lang w:eastAsia="en-GB"/>
-          <w14:ligatures w14:val="none"/>
-        </w:rPr>
-      </w:pPr>
-      <w:r>
-        <w:rPr>
-          <w:rFonts w:ascii="Segoe UI" w:eastAsia="Times New Roman" w:hAnsi="Segoe UI" w:cs="Segoe UI"/>
-          <w:b/>
-          <w:bCs/>
-          <w:color w:val="0D0D0D"/>
-          <w:kern w:val="0"/>
-          <w:bdr w:val="single" w:sz="2" w:space="0" w:color="E3E3E3" w:frame="1"/>
-          <w:lang w:eastAsia="en-GB"/>
-          <w14:ligatures w14:val="none"/>
-        </w:rPr>
-        <w:t>Reopened:</w:t>
-      </w:r>
-      <w:r>
-        <w:rPr>
-          <w:rFonts w:ascii="Segoe UI" w:eastAsia="Times New Roman" w:hAnsi="Segoe UI" w:cs="Segoe UI"/>
-          <w:color w:val="0D0D0D"/>
-          <w:kern w:val="0"/>
-          <w:lang w:eastAsia="en-GB"/>
-          <w14:ligatures w14:val="none"/>
-        </w:rPr>
-        <w:t xml:space="preserve"> If a defect is found to persist or recur after being resolved, it is reopened for additional investigation and resolution.</w:t>
-      </w:r>
-    </w:p>
-    <w:p>
-      <w:pPr>
-        <w:numPr>
-          <w:ilvl w:val="0"/>
-          <w:numId w:val="1"/>
-        </w:numPr>
-        <w:pBdr>
-          <w:top w:val="single" w:sz="2" w:space="0" w:color="E3E3E3"/>
-          <w:left w:val="single" w:sz="2" w:space="5" w:color="E3E3E3"/>
-          <w:bottom w:val="single" w:sz="2" w:space="0" w:color="E3E3E3"/>
-          <w:right w:val="single" w:sz="2" w:space="0" w:color="E3E3E3"/>
-        </w:pBdr>
-        <w:shd w:val="clear" w:color="auto" w:fill="FFFFFF"/>
-        <w:rPr>
-          <w:rFonts w:ascii="Segoe UI" w:eastAsia="Times New Roman" w:hAnsi="Segoe UI" w:cs="Segoe UI"/>
-          <w:color w:val="0D0D0D"/>
-          <w:kern w:val="0"/>
-          <w:lang w:eastAsia="en-GB"/>
-          <w14:ligatures w14:val="none"/>
-        </w:rPr>
-      </w:pPr>
-      <w:r>
-        <w:rPr>
-          <w:rFonts w:ascii="Segoe UI" w:eastAsia="Times New Roman" w:hAnsi="Segoe UI" w:cs="Segoe UI"/>
-          <w:b/>
-          <w:bCs/>
-          <w:color w:val="0D0D0D"/>
-          <w:kern w:val="0"/>
-          <w:bdr w:val="single" w:sz="2" w:space="0" w:color="E3E3E3" w:frame="1"/>
-          <w:lang w:eastAsia="en-GB"/>
-          <w14:ligatures w14:val="none"/>
-        </w:rPr>
-        <w:t>Closed:</w:t>
-      </w:r>
-      <w:r>
-        <w:rPr>
-          <w:rFonts w:ascii="Segoe UI" w:eastAsia="Times New Roman" w:hAnsi="Segoe UI" w:cs="Segoe UI"/>
-          <w:color w:val="0D0D0D"/>
-          <w:kern w:val="0"/>
-          <w:lang w:eastAsia="en-GB"/>
-          <w14:ligatures w14:val="none"/>
-        </w:rPr>
-        <w:t xml:space="preserve"> Defects that have been verified by QA and confirmed to be resolved are marked as "Closed" and considered successfully resolved.</w:t>
-      </w:r>
-    </w:p>
-    <w:p>
-      <w:pPr>
-        <w:pBdr>
-          <w:top w:val="single" w:sz="2" w:space="0" w:color="E3E3E3"/>
-          <w:left w:val="single" w:sz="2" w:space="0" w:color="E3E3E3"/>
-          <w:bottom w:val="single" w:sz="2" w:space="0" w:color="E3E3E3"/>
-          <w:right w:val="single" w:sz="2" w:space="0" w:color="E3E3E3"/>
-        </w:pBdr>
-        <w:shd w:val="clear" w:color="auto" w:fill="FFFFFF"/>
-        <w:spacing w:before="300"/>
-        <w:rPr>
-          <w:rFonts w:ascii="Segoe UI" w:eastAsia="Times New Roman" w:hAnsi="Segoe UI" w:cs="Segoe UI"/>
-          <w:color w:val="0D0D0D"/>
-          <w:kern w:val="0"/>
-          <w:lang w:eastAsia="en-GB"/>
-          <w14:ligatures w14:val="none"/>
-        </w:rPr>
-      </w:pPr>
-      <w:r>
-        <w:rPr>
-          <w:rFonts w:ascii="Segoe UI" w:eastAsia="Times New Roman" w:hAnsi="Segoe UI" w:cs="Segoe UI"/>
-          <w:color w:val="0D0D0D"/>
-          <w:kern w:val="0"/>
-          <w:lang w:eastAsia="en-GB"/>
-          <w14:ligatures w14:val="none"/>
-        </w:rPr>
-        <w:t xml:space="preserve">By standardizing defect classification criteria and workflow within JIRA, we ensure consistent and efficient management of defects throughout the software </w:t>
-      </w:r>
-      <w:r>
-        <w:rPr>
-          <w:rFonts w:ascii="Segoe UI" w:eastAsia="Times New Roman" w:hAnsi="Segoe UI" w:cs="Segoe UI"/>
-          <w:color w:val="0D0D0D"/>
-          <w:kern w:val="0"/>
-          <w:lang w:eastAsia="en-GB"/>
-          <w14:ligatures w14:val="none"/>
-        </w:rPr>
-        <w:lastRenderedPageBreak/>
-        <w:t>development lifecycle, enabling timely resolution and delivery of high-quality software products.</w:t>
-      </w:r>
-    </w:p>
     <w:p/>
     <w:sectPr>
       <w:pgSz w:w="11906" w:h="16838"/>

</xml_diff>